<commit_message>
Split the doc 'Moving Frostbite to PBR' to smaller pieces.
</commit_message>
<xml_diff>
--- a/docs/概率和统计.docx
+++ b/docs/概率和统计.docx
@@ -159,7 +159,7 @@
           <v:shape id="_x0000_i1025" type="#_x0000_t75" style="width:46.2pt;height:16.2pt" o:ole="">
             <v:imagedata r:id="rId9" o:title=""/>
           </v:shape>
-          <o:OLEObject Type="Embed" ProgID="Equation.KSEE3" ShapeID="_x0000_i1025" DrawAspect="Content" ObjectID="_1624178582" r:id="rId10"/>
+          <o:OLEObject Type="Embed" ProgID="Equation.KSEE3" ShapeID="_x0000_i1025" DrawAspect="Content" ObjectID="_1624265438" r:id="rId10"/>
         </w:object>
       </w:r>
       <w:r>
@@ -183,7 +183,7 @@
           <v:shape id="_x0000_i1026" type="#_x0000_t75" style="width:31.2pt;height:16.2pt" o:ole="">
             <v:imagedata r:id="rId11" o:title=""/>
           </v:shape>
-          <o:OLEObject Type="Embed" ProgID="Equation.KSEE3" ShapeID="_x0000_i1026" DrawAspect="Content" ObjectID="_1624178583" r:id="rId12"/>
+          <o:OLEObject Type="Embed" ProgID="Equation.KSEE3" ShapeID="_x0000_i1026" DrawAspect="Content" ObjectID="_1624265439" r:id="rId12"/>
         </w:object>
       </w:r>
       <w:r>
@@ -212,7 +212,7 @@
           <v:shape id="_x0000_i1027" type="#_x0000_t75" style="width:108pt;height:33pt" o:ole="">
             <v:imagedata r:id="rId13" o:title=""/>
           </v:shape>
-          <o:OLEObject Type="Embed" ProgID="Equation.KSEE3" ShapeID="_x0000_i1027" DrawAspect="Content" ObjectID="_1624178584" r:id="rId14"/>
+          <o:OLEObject Type="Embed" ProgID="Equation.KSEE3" ShapeID="_x0000_i1027" DrawAspect="Content" ObjectID="_1624265440" r:id="rId14"/>
         </w:object>
       </w:r>
       <w:r>
@@ -275,7 +275,7 @@
           <v:shape id="_x0000_i1028" type="#_x0000_t75" style="width:31.2pt;height:16.2pt" o:ole="">
             <v:imagedata r:id="rId11" o:title=""/>
           </v:shape>
-          <o:OLEObject Type="Embed" ProgID="Equation.KSEE3" ShapeID="_x0000_i1028" DrawAspect="Content" ObjectID="_1624178585" r:id="rId15"/>
+          <o:OLEObject Type="Embed" ProgID="Equation.KSEE3" ShapeID="_x0000_i1028" DrawAspect="Content" ObjectID="_1624265441" r:id="rId15"/>
         </w:object>
       </w:r>
       <w:r>
@@ -299,7 +299,7 @@
           <v:shape id="_x0000_i1029" type="#_x0000_t75" style="width:46.2pt;height:16.2pt" o:ole="">
             <v:imagedata r:id="rId16" o:title=""/>
           </v:shape>
-          <o:OLEObject Type="Embed" ProgID="Equation.KSEE3" ShapeID="_x0000_i1029" DrawAspect="Content" ObjectID="_1624178586" r:id="rId17"/>
+          <o:OLEObject Type="Embed" ProgID="Equation.KSEE3" ShapeID="_x0000_i1029" DrawAspect="Content" ObjectID="_1624265442" r:id="rId17"/>
         </w:object>
       </w:r>
       <w:r>
@@ -374,7 +374,7 @@
           <v:shape id="_x0000_i1030" type="#_x0000_t75" style="width:31.2pt;height:16.2pt" o:ole="">
             <v:imagedata r:id="rId11" o:title=""/>
           </v:shape>
-          <o:OLEObject Type="Embed" ProgID="Equation.KSEE3" ShapeID="_x0000_i1030" DrawAspect="Content" ObjectID="_1624178587" r:id="rId18"/>
+          <o:OLEObject Type="Embed" ProgID="Equation.KSEE3" ShapeID="_x0000_i1030" DrawAspect="Content" ObjectID="_1624265443" r:id="rId18"/>
         </w:object>
       </w:r>
       <w:r>
@@ -403,7 +403,7 @@
           <v:shape id="_x0000_i1031" type="#_x0000_t75" style="width:133.8pt;height:16.2pt" o:ole="">
             <v:imagedata r:id="rId19" o:title=""/>
           </v:shape>
-          <o:OLEObject Type="Embed" ProgID="Equation.KSEE3" ShapeID="_x0000_i1031" DrawAspect="Content" ObjectID="_1624178588" r:id="rId20"/>
+          <o:OLEObject Type="Embed" ProgID="Equation.KSEE3" ShapeID="_x0000_i1031" DrawAspect="Content" ObjectID="_1624265444" r:id="rId20"/>
         </w:object>
       </w:r>
       <w:r>
@@ -429,7 +429,7 @@
           <v:shape id="_x0000_i1032" type="#_x0000_t75" style="width:49.2pt;height:16.2pt" o:ole="">
             <v:imagedata r:id="rId21" o:title=""/>
           </v:shape>
-          <o:OLEObject Type="Embed" ProgID="Equation.KSEE3" ShapeID="_x0000_i1032" DrawAspect="Content" ObjectID="_1624178589" r:id="rId22"/>
+          <o:OLEObject Type="Embed" ProgID="Equation.KSEE3" ShapeID="_x0000_i1032" DrawAspect="Content" ObjectID="_1624265445" r:id="rId22"/>
         </w:object>
       </w:r>
       <w:r>
@@ -458,7 +458,7 @@
           <v:shape id="_x0000_i1033" type="#_x0000_t75" style="width:133.8pt;height:16.2pt" o:ole="">
             <v:imagedata r:id="rId23" o:title=""/>
           </v:shape>
-          <o:OLEObject Type="Embed" ProgID="Equation.KSEE3" ShapeID="_x0000_i1033" DrawAspect="Content" ObjectID="_1624178590" r:id="rId24"/>
+          <o:OLEObject Type="Embed" ProgID="Equation.KSEE3" ShapeID="_x0000_i1033" DrawAspect="Content" ObjectID="_1624265446" r:id="rId24"/>
         </w:object>
       </w:r>
       <w:r>
@@ -513,7 +513,7 @@
           <v:shape id="_x0000_i1034" type="#_x0000_t75" style="width:30pt;height:16.8pt" o:ole="">
             <v:imagedata r:id="rId25" o:title=""/>
           </v:shape>
-          <o:OLEObject Type="Embed" ProgID="Equation.KSEE3" ShapeID="_x0000_i1034" DrawAspect="Content" ObjectID="_1624178591" r:id="rId26"/>
+          <o:OLEObject Type="Embed" ProgID="Equation.KSEE3" ShapeID="_x0000_i1034" DrawAspect="Content" ObjectID="_1624265447" r:id="rId26"/>
         </w:object>
       </w:r>
       <w:r>
@@ -531,7 +531,7 @@
           <v:shape id="_x0000_i1035" type="#_x0000_t75" style="width:15pt;height:18pt" o:ole="">
             <v:imagedata r:id="rId27" o:title=""/>
           </v:shape>
-          <o:OLEObject Type="Embed" ProgID="Equation.KSEE3" ShapeID="_x0000_i1035" DrawAspect="Content" ObjectID="_1624178592" r:id="rId28"/>
+          <o:OLEObject Type="Embed" ProgID="Equation.KSEE3" ShapeID="_x0000_i1035" DrawAspect="Content" ObjectID="_1624265448" r:id="rId28"/>
         </w:object>
       </w:r>
       <w:r>
@@ -549,7 +549,7 @@
           <v:shape id="_x0000_i1036" type="#_x0000_t75" style="width:118.8pt;height:18pt" o:ole="">
             <v:imagedata r:id="rId29" o:title=""/>
           </v:shape>
-          <o:OLEObject Type="Embed" ProgID="Equation.KSEE3" ShapeID="_x0000_i1036" DrawAspect="Content" ObjectID="_1624178593" r:id="rId30"/>
+          <o:OLEObject Type="Embed" ProgID="Equation.KSEE3" ShapeID="_x0000_i1036" DrawAspect="Content" ObjectID="_1624265449" r:id="rId30"/>
         </w:object>
       </w:r>
       <w:r>
@@ -569,7 +569,7 @@
           <v:shape id="_x0000_i1037" type="#_x0000_t75" style="width:418.2pt;height:18pt" o:ole="">
             <v:imagedata r:id="rId31" o:title=""/>
           </v:shape>
-          <o:OLEObject Type="Embed" ProgID="Equation.KSEE3" ShapeID="_x0000_i1037" DrawAspect="Content" ObjectID="_1624178594" r:id="rId32"/>
+          <o:OLEObject Type="Embed" ProgID="Equation.KSEE3" ShapeID="_x0000_i1037" DrawAspect="Content" ObjectID="_1624265450" r:id="rId32"/>
         </w:object>
       </w:r>
       <w:r>
@@ -767,7 +767,7 @@
           <v:shape id="_x0000_i1038" type="#_x0000_t75" style="width:43.2pt;height:18pt" o:ole="">
             <v:imagedata r:id="rId33" o:title=""/>
           </v:shape>
-          <o:OLEObject Type="Embed" ProgID="Equation.KSEE3" ShapeID="_x0000_i1038" DrawAspect="Content" ObjectID="_1624178595" r:id="rId34"/>
+          <o:OLEObject Type="Embed" ProgID="Equation.KSEE3" ShapeID="_x0000_i1038" DrawAspect="Content" ObjectID="_1624265451" r:id="rId34"/>
         </w:object>
       </w:r>
       <w:r>
@@ -785,7 +785,7 @@
           <v:shape id="_x0000_i1039" type="#_x0000_t75" style="width:55.8pt;height:19.2pt" o:ole="">
             <v:imagedata r:id="rId35" o:title=""/>
           </v:shape>
-          <o:OLEObject Type="Embed" ProgID="Equation.KSEE3" ShapeID="_x0000_i1039" DrawAspect="Content" ObjectID="_1624178596" r:id="rId36"/>
+          <o:OLEObject Type="Embed" ProgID="Equation.KSEE3" ShapeID="_x0000_i1039" DrawAspect="Content" ObjectID="_1624265452" r:id="rId36"/>
         </w:object>
       </w:r>
       <w:r>
@@ -863,7 +863,7 @@
           <v:shape id="_x0000_i1040" type="#_x0000_t75" style="width:43.2pt;height:18pt" o:ole="">
             <v:imagedata r:id="rId37" o:title=""/>
           </v:shape>
-          <o:OLEObject Type="Embed" ProgID="Equation.KSEE3" ShapeID="_x0000_i1040" DrawAspect="Content" ObjectID="_1624178597" r:id="rId38"/>
+          <o:OLEObject Type="Embed" ProgID="Equation.KSEE3" ShapeID="_x0000_i1040" DrawAspect="Content" ObjectID="_1624265453" r:id="rId38"/>
         </w:object>
       </w:r>
       <w:r>
@@ -893,7 +893,7 @@
           <v:shape id="_x0000_i1041" type="#_x0000_t75" style="width:52.8pt;height:19.2pt" o:ole="">
             <v:imagedata r:id="rId39" o:title=""/>
           </v:shape>
-          <o:OLEObject Type="Embed" ProgID="Equation.KSEE3" ShapeID="_x0000_i1041" DrawAspect="Content" ObjectID="_1624178598" r:id="rId40"/>
+          <o:OLEObject Type="Embed" ProgID="Equation.KSEE3" ShapeID="_x0000_i1041" DrawAspect="Content" ObjectID="_1624265454" r:id="rId40"/>
         </w:object>
       </w:r>
       <w:r>
@@ -911,7 +911,7 @@
           <v:shape id="_x0000_i1042" type="#_x0000_t75" style="width:48pt;height:16.2pt" o:ole="">
             <v:imagedata r:id="rId41" o:title=""/>
           </v:shape>
-          <o:OLEObject Type="Embed" ProgID="Equation.KSEE3" ShapeID="_x0000_i1042" DrawAspect="Content" ObjectID="_1624178599" r:id="rId42"/>
+          <o:OLEObject Type="Embed" ProgID="Equation.KSEE3" ShapeID="_x0000_i1042" DrawAspect="Content" ObjectID="_1624265455" r:id="rId42"/>
         </w:object>
       </w:r>
       <w:r>
@@ -970,7 +970,7 @@
           <v:shape id="_x0000_i1043" type="#_x0000_t75" style="width:139.2pt;height:34.8pt" o:ole="">
             <v:imagedata r:id="rId43" o:title=""/>
           </v:shape>
-          <o:OLEObject Type="Embed" ProgID="Equation.KSEE3" ShapeID="_x0000_i1043" DrawAspect="Content" ObjectID="_1624178600" r:id="rId44"/>
+          <o:OLEObject Type="Embed" ProgID="Equation.KSEE3" ShapeID="_x0000_i1043" DrawAspect="Content" ObjectID="_1624265456" r:id="rId44"/>
         </w:object>
       </w:r>
       <w:r>
@@ -1043,7 +1043,7 @@
           <v:shape id="_x0000_i1044" type="#_x0000_t75" style="width:190.2pt;height:34.8pt" o:ole="">
             <v:imagedata r:id="rId45" o:title=""/>
           </v:shape>
-          <o:OLEObject Type="Embed" ProgID="Equation.KSEE3" ShapeID="_x0000_i1044" DrawAspect="Content" ObjectID="_1624178601" r:id="rId46"/>
+          <o:OLEObject Type="Embed" ProgID="Equation.KSEE3" ShapeID="_x0000_i1044" DrawAspect="Content" ObjectID="_1624265457" r:id="rId46"/>
         </w:object>
       </w:r>
       <w:r>
@@ -1169,7 +1169,7 @@
           <v:shape id="_x0000_i1045" type="#_x0000_t75" style="width:121.8pt;height:16.2pt" o:ole="">
             <v:imagedata r:id="rId47" o:title=""/>
           </v:shape>
-          <o:OLEObject Type="Embed" ProgID="Equation.KSEE3" ShapeID="_x0000_i1045" DrawAspect="Content" ObjectID="_1624178602" r:id="rId48"/>
+          <o:OLEObject Type="Embed" ProgID="Equation.KSEE3" ShapeID="_x0000_i1045" DrawAspect="Content" ObjectID="_1624265458" r:id="rId48"/>
         </w:object>
       </w:r>
     </w:p>
@@ -1189,7 +1189,7 @@
           <v:shape id="_x0000_i1046" type="#_x0000_t75" style="width:49.2pt;height:16.2pt" o:ole="">
             <v:imagedata r:id="rId49" o:title=""/>
           </v:shape>
-          <o:OLEObject Type="Embed" ProgID="Equation.KSEE3" ShapeID="_x0000_i1046" DrawAspect="Content" ObjectID="_1624178603" r:id="rId50"/>
+          <o:OLEObject Type="Embed" ProgID="Equation.KSEE3" ShapeID="_x0000_i1046" DrawAspect="Content" ObjectID="_1624265459" r:id="rId50"/>
         </w:object>
       </w:r>
       <w:r>
@@ -1207,7 +1207,7 @@
           <v:shape id="_x0000_i1047" type="#_x0000_t75" style="width:51pt;height:16.2pt" o:ole="">
             <v:imagedata r:id="rId51" o:title=""/>
           </v:shape>
-          <o:OLEObject Type="Embed" ProgID="Equation.KSEE3" ShapeID="_x0000_i1047" DrawAspect="Content" ObjectID="_1624178604" r:id="rId52"/>
+          <o:OLEObject Type="Embed" ProgID="Equation.KSEE3" ShapeID="_x0000_i1047" DrawAspect="Content" ObjectID="_1624265460" r:id="rId52"/>
         </w:object>
       </w:r>
       <w:r>
@@ -1260,7 +1260,7 @@
           <v:shape id="_x0000_i1048" type="#_x0000_t75" style="width:85.2pt;height:16.2pt" o:ole="">
             <v:imagedata r:id="rId53" o:title=""/>
           </v:shape>
-          <o:OLEObject Type="Embed" ProgID="Equation.KSEE3" ShapeID="_x0000_i1048" DrawAspect="Content" ObjectID="_1624178605" r:id="rId54"/>
+          <o:OLEObject Type="Embed" ProgID="Equation.KSEE3" ShapeID="_x0000_i1048" DrawAspect="Content" ObjectID="_1624265461" r:id="rId54"/>
         </w:object>
       </w:r>
       <w:r>
@@ -1278,7 +1278,7 @@
           <v:shape id="_x0000_i1049" type="#_x0000_t75" style="width:87pt;height:16.2pt" o:ole="">
             <v:imagedata r:id="rId55" o:title=""/>
           </v:shape>
-          <o:OLEObject Type="Embed" ProgID="Equation.KSEE3" ShapeID="_x0000_i1049" DrawAspect="Content" ObjectID="_1624178606" r:id="rId56"/>
+          <o:OLEObject Type="Embed" ProgID="Equation.KSEE3" ShapeID="_x0000_i1049" DrawAspect="Content" ObjectID="_1624265462" r:id="rId56"/>
         </w:object>
       </w:r>
     </w:p>
@@ -1347,7 +1347,7 @@
           <v:shape id="_x0000_i1050" type="#_x0000_t75" style="width:16.2pt;height:15pt" o:ole="">
             <v:imagedata r:id="rId57" o:title=""/>
           </v:shape>
-          <o:OLEObject Type="Embed" ProgID="Equation.KSEE3" ShapeID="_x0000_i1050" DrawAspect="Content" ObjectID="_1624178607" r:id="rId58"/>
+          <o:OLEObject Type="Embed" ProgID="Equation.KSEE3" ShapeID="_x0000_i1050" DrawAspect="Content" ObjectID="_1624265463" r:id="rId58"/>
         </w:object>
       </w:r>
       <w:r>
@@ -1365,7 +1365,7 @@
           <v:shape id="_x0000_i1051" type="#_x0000_t75" style="width:16.2pt;height:15pt" o:ole="">
             <v:imagedata r:id="rId59" o:title=""/>
           </v:shape>
-          <o:OLEObject Type="Embed" ProgID="Equation.KSEE3" ShapeID="_x0000_i1051" DrawAspect="Content" ObjectID="_1624178608" r:id="rId60"/>
+          <o:OLEObject Type="Embed" ProgID="Equation.KSEE3" ShapeID="_x0000_i1051" DrawAspect="Content" ObjectID="_1624265464" r:id="rId60"/>
         </w:object>
       </w:r>
       <w:r>
@@ -1389,7 +1389,7 @@
           <v:shape id="_x0000_i1052" type="#_x0000_t75" style="width:16.2pt;height:15pt" o:ole="">
             <v:imagedata r:id="rId61" o:title=""/>
           </v:shape>
-          <o:OLEObject Type="Embed" ProgID="Equation.KSEE3" ShapeID="_x0000_i1052" DrawAspect="Content" ObjectID="_1624178609" r:id="rId62"/>
+          <o:OLEObject Type="Embed" ProgID="Equation.KSEE3" ShapeID="_x0000_i1052" DrawAspect="Content" ObjectID="_1624265465" r:id="rId62"/>
         </w:object>
       </w:r>
       <w:r>
@@ -1407,7 +1407,7 @@
           <v:shape id="_x0000_i1053" type="#_x0000_t75" style="width:16.2pt;height:15pt" o:ole="">
             <v:imagedata r:id="rId63" o:title=""/>
           </v:shape>
-          <o:OLEObject Type="Embed" ProgID="Equation.KSEE3" ShapeID="_x0000_i1053" DrawAspect="Content" ObjectID="_1624178610" r:id="rId64"/>
+          <o:OLEObject Type="Embed" ProgID="Equation.KSEE3" ShapeID="_x0000_i1053" DrawAspect="Content" ObjectID="_1624265466" r:id="rId64"/>
         </w:object>
       </w:r>
       <w:r>
@@ -1470,7 +1470,7 @@
           <v:shape id="_x0000_i1054" type="#_x0000_t75" style="width:43.2pt;height:18pt" o:ole="">
             <v:imagedata r:id="rId65" o:title=""/>
           </v:shape>
-          <o:OLEObject Type="Embed" ProgID="Equation.KSEE3" ShapeID="_x0000_i1054" DrawAspect="Content" ObjectID="_1624178611" r:id="rId66"/>
+          <o:OLEObject Type="Embed" ProgID="Equation.KSEE3" ShapeID="_x0000_i1054" DrawAspect="Content" ObjectID="_1624265467" r:id="rId66"/>
         </w:object>
       </w:r>
       <w:r>
@@ -1488,7 +1488,7 @@
           <v:shape id="_x0000_i1055" type="#_x0000_t75" style="width:46.2pt;height:19.8pt" o:ole="">
             <v:imagedata r:id="rId67" o:title=""/>
           </v:shape>
-          <o:OLEObject Type="Embed" ProgID="Equation.KSEE3" ShapeID="_x0000_i1055" DrawAspect="Content" ObjectID="_1624178612" r:id="rId68"/>
+          <o:OLEObject Type="Embed" ProgID="Equation.KSEE3" ShapeID="_x0000_i1055" DrawAspect="Content" ObjectID="_1624265468" r:id="rId68"/>
         </w:object>
       </w:r>
       <w:r>
@@ -1506,7 +1506,7 @@
           <v:shape id="_x0000_i1056" type="#_x0000_t75" style="width:58.8pt;height:16.2pt" o:ole="">
             <v:imagedata r:id="rId69" o:title=""/>
           </v:shape>
-          <o:OLEObject Type="Embed" ProgID="Equation.KSEE3" ShapeID="_x0000_i1056" DrawAspect="Content" ObjectID="_1624178613" r:id="rId70"/>
+          <o:OLEObject Type="Embed" ProgID="Equation.KSEE3" ShapeID="_x0000_i1056" DrawAspect="Content" ObjectID="_1624265469" r:id="rId70"/>
         </w:object>
       </w:r>
       <w:r>
@@ -1535,7 +1535,7 @@
           <v:shape id="_x0000_i1057" type="#_x0000_t75" style="width:174pt;height:19.8pt" o:ole="">
             <v:imagedata r:id="rId71" o:title=""/>
           </v:shape>
-          <o:OLEObject Type="Embed" ProgID="Equation.KSEE3" ShapeID="_x0000_i1057" DrawAspect="Content" ObjectID="_1624178614" r:id="rId72"/>
+          <o:OLEObject Type="Embed" ProgID="Equation.KSEE3" ShapeID="_x0000_i1057" DrawAspect="Content" ObjectID="_1624265470" r:id="rId72"/>
         </w:object>
       </w:r>
       <w:r>
@@ -1572,7 +1572,7 @@
           <v:shape id="_x0000_i1058" type="#_x0000_t75" style="width:37.8pt;height:18pt" o:ole="">
             <v:imagedata r:id="rId73" o:title=""/>
           </v:shape>
-          <o:OLEObject Type="Embed" ProgID="Equation.KSEE3" ShapeID="_x0000_i1058" DrawAspect="Content" ObjectID="_1624178615" r:id="rId74"/>
+          <o:OLEObject Type="Embed" ProgID="Equation.KSEE3" ShapeID="_x0000_i1058" DrawAspect="Content" ObjectID="_1624265471" r:id="rId74"/>
         </w:object>
       </w:r>
       <w:r>
@@ -1602,7 +1602,7 @@
           <v:shape id="_x0000_i1059" type="#_x0000_t75" style="width:52.8pt;height:19.2pt" o:ole="">
             <v:imagedata r:id="rId75" o:title=""/>
           </v:shape>
-          <o:OLEObject Type="Embed" ProgID="Equation.KSEE3" ShapeID="_x0000_i1059" DrawAspect="Content" ObjectID="_1624178616" r:id="rId76"/>
+          <o:OLEObject Type="Embed" ProgID="Equation.KSEE3" ShapeID="_x0000_i1059" DrawAspect="Content" ObjectID="_1624265472" r:id="rId76"/>
         </w:object>
       </w:r>
       <w:r>
@@ -1626,7 +1626,7 @@
           <v:shape id="_x0000_i1060" type="#_x0000_t75" style="width:51pt;height:16.2pt" o:ole="">
             <v:imagedata r:id="rId77" o:title=""/>
           </v:shape>
-          <o:OLEObject Type="Embed" ProgID="Equation.KSEE3" ShapeID="_x0000_i1060" DrawAspect="Content" ObjectID="_1624178617" r:id="rId78"/>
+          <o:OLEObject Type="Embed" ProgID="Equation.KSEE3" ShapeID="_x0000_i1060" DrawAspect="Content" ObjectID="_1624265473" r:id="rId78"/>
         </w:object>
       </w:r>
       <w:r>
@@ -1656,7 +1656,7 @@
           <v:shape id="_x0000_i1061" type="#_x0000_t75" style="width:51pt;height:16.2pt" o:ole="">
             <v:imagedata r:id="rId79" o:title=""/>
           </v:shape>
-          <o:OLEObject Type="Embed" ProgID="Equation.KSEE3" ShapeID="_x0000_i1061" DrawAspect="Content" ObjectID="_1624178618" r:id="rId80"/>
+          <o:OLEObject Type="Embed" ProgID="Equation.KSEE3" ShapeID="_x0000_i1061" DrawAspect="Content" ObjectID="_1624265474" r:id="rId80"/>
         </w:object>
       </w:r>
       <w:r>
@@ -1679,7 +1679,7 @@
           <v:shape id="_x0000_i1062" type="#_x0000_t75" style="width:169.8pt;height:39pt" o:ole="">
             <v:imagedata r:id="rId81" o:title=""/>
           </v:shape>
-          <o:OLEObject Type="Embed" ProgID="Equation.KSEE3" ShapeID="_x0000_i1062" DrawAspect="Content" ObjectID="_1624178619" r:id="rId82"/>
+          <o:OLEObject Type="Embed" ProgID="Equation.KSEE3" ShapeID="_x0000_i1062" DrawAspect="Content" ObjectID="_1624265475" r:id="rId82"/>
         </w:object>
       </w:r>
       <w:r>
@@ -1729,7 +1729,7 @@
           <v:shape id="_x0000_i1063" type="#_x0000_t75" style="width:226.8pt;height:39pt" o:ole="">
             <v:imagedata r:id="rId83" o:title=""/>
           </v:shape>
-          <o:OLEObject Type="Embed" ProgID="Equation.KSEE3" ShapeID="_x0000_i1063" DrawAspect="Content" ObjectID="_1624178620" r:id="rId84"/>
+          <o:OLEObject Type="Embed" ProgID="Equation.KSEE3" ShapeID="_x0000_i1063" DrawAspect="Content" ObjectID="_1624265476" r:id="rId84"/>
         </w:object>
       </w:r>
       <w:r>
@@ -49675,13 +49675,7 @@
         <w:t>，定义如下：</w:t>
       </w:r>
     </w:p>
-    <w:p>
-      <w:pPr>
-        <w:rPr>
-          <w:rFonts w:hint="eastAsia"/>
-        </w:rPr>
-      </w:pPr>
-    </w:p>
+    <w:p/>
     <w:p>
       <m:oMathPara>
         <m:oMathParaPr>
@@ -49805,13 +49799,7 @@
         </m:oMath>
       </m:oMathPara>
     </w:p>
-    <w:p>
-      <w:pPr>
-        <w:rPr>
-          <w:rFonts w:hint="eastAsia"/>
-        </w:rPr>
-      </w:pPr>
-    </w:p>
+    <w:p/>
     <w:p>
       <w:r>
         <w:tab/>
@@ -50177,7 +50165,7 @@
           <w:b/>
           <w:bCs/>
         </w:rPr>
-        <w:t>注意：</w:t>
+        <w:t>注意：方差仅取决于分布</w:t>
       </w:r>
       <w:r>
         <w:rPr>
@@ -50185,22 +50173,6 @@
           <w:b/>
           <w:bCs/>
         </w:rPr>
-        <w:t>方差</w:t>
-      </w:r>
-      <w:r>
-        <w:rPr>
-          <w:rFonts w:hint="eastAsia"/>
-          <w:b/>
-          <w:bCs/>
-        </w:rPr>
-        <w:t>仅取决于分布</w:t>
-      </w:r>
-      <w:r>
-        <w:rPr>
-          <w:rFonts w:hint="eastAsia"/>
-          <w:b/>
-          <w:bCs/>
-        </w:rPr>
         <w:t>.</w:t>
       </w:r>
       <w:r>
@@ -50278,13 +50250,7 @@
         <w:rPr>
           <w:rFonts w:hint="eastAsia"/>
         </w:rPr>
-        <w:t>.</w:t>
-      </w:r>
-      <w:r>
-        <w:rPr>
-          <w:rFonts w:hint="eastAsia"/>
-        </w:rPr>
-        <w:t xml:space="preserve"> </w:t>
+        <w:t xml:space="preserve">. </w:t>
       </w:r>
       <w:r>
         <w:rPr>
@@ -50503,13 +50469,7 @@
         <w:t>.</w:t>
       </w:r>
     </w:p>
-    <w:p>
-      <w:pPr>
-        <w:rPr>
-          <w:rFonts w:hint="eastAsia"/>
-        </w:rPr>
-      </w:pPr>
-    </w:p>
+    <w:p/>
     <w:p>
       <w:r>
         <w:tab/>
@@ -50980,13 +50940,7 @@
         <w:t>则</w:t>
       </w:r>
     </w:p>
-    <w:p>
-      <w:pPr>
-        <w:rPr>
-          <w:rFonts w:hint="eastAsia"/>
-        </w:rPr>
-      </w:pPr>
-    </w:p>
+    <w:p/>
     <w:p>
       <m:oMathPara>
         <m:oMathParaPr>
@@ -51298,13 +51252,7 @@
         <w:t>且包含有限均值，则</w:t>
       </w:r>
     </w:p>
-    <w:p>
-      <w:pPr>
-        <w:rPr>
-          <w:rFonts w:hint="eastAsia"/>
-        </w:rPr>
-      </w:pPr>
-    </w:p>
+    <w:p/>
     <w:p>
       <m:oMathPara>
         <m:oMathParaPr>
@@ -51358,19 +51306,7 @@
                 <w:rPr>
                   <w:rFonts w:ascii="Cambria Math" w:hAnsi="Cambria Math"/>
                 </w:rPr>
-                <m:t>+</m:t>
-              </m:r>
-              <m:r>
-                <w:rPr>
-                  <w:rFonts w:ascii="Cambria Math" w:hAnsi="Cambria Math"/>
-                </w:rPr>
-                <m:t>⋯</m:t>
-              </m:r>
-              <m:r>
-                <w:rPr>
-                  <w:rFonts w:ascii="Cambria Math" w:hAnsi="Cambria Math"/>
-                </w:rPr>
-                <m:t>+</m:t>
+                <m:t>+⋯+</m:t>
               </m:r>
               <m:sSub>
                 <m:sSubPr>
@@ -51514,13 +51450,7 @@
         </m:oMath>
       </m:oMathPara>
     </w:p>
-    <w:p>
-      <w:pPr>
-        <w:rPr>
-          <w:rFonts w:hint="eastAsia"/>
-        </w:rPr>
-      </w:pPr>
-    </w:p>
+    <w:p/>
     <w:p>
       <w:r>
         <w:rPr>
@@ -51632,13 +51562,7 @@
         <w:rPr>
           <w:rFonts w:hint="eastAsia"/>
         </w:rPr>
-        <w:t>且包含有限均值</w:t>
-      </w:r>
-      <w:r>
-        <w:rPr>
-          <w:rFonts w:hint="eastAsia"/>
-        </w:rPr>
-        <w:t>，如果</w:t>
+        <w:t>且包含有限均值，如果</w:t>
       </w:r>
       <m:oMath>
         <m:sSub>
@@ -51715,21 +51639,10 @@
         <w:rPr>
           <w:rFonts w:hint="eastAsia"/>
         </w:rPr>
-        <w:t>是任意常数，</w:t>
-      </w:r>
-      <w:r>
-        <w:rPr>
-          <w:rFonts w:hint="eastAsia"/>
-        </w:rPr>
-        <w:t>则</w:t>
+        <w:t>是任意常数，则</w:t>
       </w:r>
     </w:p>
     <w:p>
-      <w:pPr>
-        <w:rPr>
-          <w:rFonts w:hint="eastAsia"/>
-        </w:rPr>
-      </w:pPr>
       <m:oMathPara>
         <m:oMath>
           <m:r>
@@ -52160,25 +52073,7 @@
         <w:rPr>
           <w:rFonts w:hint="eastAsia"/>
         </w:rPr>
-        <w:t>是一个随机变量</w:t>
-      </w:r>
-      <w:r>
-        <w:rPr>
-          <w:rFonts w:hint="eastAsia"/>
-        </w:rPr>
-        <w:t>且</w:t>
-      </w:r>
-      <w:r>
-        <w:rPr>
-          <w:rFonts w:hint="eastAsia"/>
-        </w:rPr>
-        <w:t>分位</w:t>
-      </w:r>
-      <w:r>
-        <w:rPr>
-          <w:rFonts w:hint="eastAsia"/>
-        </w:rPr>
-        <w:t>函数为</w:t>
+        <w:t>是一个随机变量且分位函数为</w:t>
       </w:r>
       <m:oMath>
         <m:sSup>
@@ -52363,34 +52258,3450 @@
       </w:r>
     </w:p>
     <w:p>
+      <w:r>
+        <w:tab/>
+      </w:r>
+      <w:r>
+        <w:rPr>
+          <w:rFonts w:hint="eastAsia"/>
+        </w:rPr>
+        <w:t>换句话说，</w:t>
+      </w:r>
+      <w:r>
+        <w:rPr>
+          <w:rFonts w:hint="eastAsia"/>
+        </w:rPr>
+        <w:t>IQR</w:t>
+      </w:r>
+      <w:r>
+        <w:rPr>
+          <w:rFonts w:hint="eastAsia"/>
+        </w:rPr>
+        <w:t>是包含分布中间一半长度的区间。</w:t>
+      </w:r>
+    </w:p>
+    <w:p/>
+    <w:p>
+      <w:r>
+        <w:rPr>
+          <w:rFonts w:asciiTheme="majorEastAsia" w:eastAsiaTheme="majorEastAsia" w:hAnsiTheme="majorEastAsia"/>
+          <w:color w:val="0070C0"/>
+          <w:sz w:val="28"/>
+          <w:szCs w:val="28"/>
+        </w:rPr>
+        <w:t xml:space="preserve">4.4 </w:t>
+      </w:r>
+      <w:r>
+        <w:rPr>
+          <w:rFonts w:asciiTheme="majorEastAsia" w:eastAsiaTheme="majorEastAsia" w:hAnsiTheme="majorEastAsia" w:hint="eastAsia"/>
+          <w:color w:val="0070C0"/>
+          <w:sz w:val="28"/>
+          <w:szCs w:val="28"/>
+        </w:rPr>
+        <w:t xml:space="preserve">距 </w:t>
+      </w:r>
+      <w:r>
+        <w:rPr>
+          <w:rFonts w:hint="eastAsia"/>
+        </w:rPr>
+        <w:t>2019</w:t>
+      </w:r>
+      <w:r>
+        <w:rPr>
+          <w:rFonts w:hint="eastAsia"/>
+        </w:rPr>
+        <w:t>年</w:t>
+      </w:r>
+      <w:r>
+        <w:rPr>
+          <w:rFonts w:hint="eastAsia"/>
+        </w:rPr>
+        <w:t>7</w:t>
+      </w:r>
+      <w:r>
+        <w:rPr>
+          <w:rFonts w:hint="eastAsia"/>
+        </w:rPr>
+        <w:t>月</w:t>
+      </w:r>
+      <w:r>
+        <w:rPr>
+          <w:rFonts w:hint="eastAsia"/>
+        </w:rPr>
+        <w:t>10</w:t>
+      </w:r>
+      <w:r>
+        <w:rPr>
+          <w:rFonts w:hint="eastAsia"/>
+        </w:rPr>
+        <w:t>日</w:t>
+      </w:r>
+      <w:r>
+        <w:rPr>
+          <w:rFonts w:hint="eastAsia"/>
+        </w:rPr>
+        <w:t>09</w:t>
+      </w:r>
+      <w:r>
+        <w:rPr>
+          <w:rFonts w:hint="eastAsia"/>
+        </w:rPr>
+        <w:t>点</w:t>
+      </w:r>
+      <w:r>
+        <w:rPr>
+          <w:rFonts w:hint="eastAsia"/>
+        </w:rPr>
+        <w:t>42</w:t>
+      </w:r>
+      <w:r>
+        <w:rPr>
+          <w:rFonts w:hint="eastAsia"/>
+        </w:rPr>
+        <w:t>分</w:t>
+      </w:r>
+    </w:p>
+    <w:p>
+      <w:r>
+        <w:rPr>
+          <w:rFonts w:hint="eastAsia"/>
+          <w:b/>
+          <w:bCs/>
+          <w:sz w:val="22"/>
+          <w:szCs w:val="22"/>
+        </w:rPr>
+        <w:t>定理</w:t>
+      </w:r>
+      <w:r>
+        <w:rPr>
+          <w:b/>
+          <w:bCs/>
+          <w:sz w:val="22"/>
+          <w:szCs w:val="22"/>
+        </w:rPr>
+        <w:t>4.4.1</w:t>
+      </w:r>
+      <w:r>
+        <w:t xml:space="preserve"> </w:t>
+      </w:r>
+      <w:r>
+        <w:rPr>
+          <w:rFonts w:hint="eastAsia"/>
+        </w:rPr>
+        <w:t>如果</w:t>
+      </w:r>
+      <m:oMath>
+        <m:r>
+          <w:rPr>
+            <w:rFonts w:ascii="Cambria Math" w:hAnsi="Cambria Math"/>
+          </w:rPr>
+          <m:t>E</m:t>
+        </m:r>
+        <m:d>
+          <m:dPr>
+            <m:ctrlPr>
+              <w:rPr>
+                <w:rFonts w:ascii="Cambria Math" w:hAnsi="Cambria Math"/>
+                <w:i/>
+              </w:rPr>
+            </m:ctrlPr>
+          </m:dPr>
+          <m:e>
+            <m:sSup>
+              <m:sSupPr>
+                <m:ctrlPr>
+                  <w:rPr>
+                    <w:rFonts w:ascii="Cambria Math" w:hAnsi="Cambria Math"/>
+                    <w:i/>
+                  </w:rPr>
+                </m:ctrlPr>
+              </m:sSupPr>
+              <m:e>
+                <m:d>
+                  <m:dPr>
+                    <m:begChr m:val="|"/>
+                    <m:endChr m:val="|"/>
+                    <m:ctrlPr>
+                      <w:rPr>
+                        <w:rFonts w:ascii="Cambria Math" w:hAnsi="Cambria Math"/>
+                        <w:i/>
+                      </w:rPr>
+                    </m:ctrlPr>
+                  </m:dPr>
+                  <m:e>
+                    <m:r>
+                      <w:rPr>
+                        <w:rFonts w:ascii="Cambria Math" w:hAnsi="Cambria Math"/>
+                      </w:rPr>
+                      <m:t>X</m:t>
+                    </m:r>
+                  </m:e>
+                </m:d>
+              </m:e>
+              <m:sup>
+                <m:r>
+                  <w:rPr>
+                    <w:rFonts w:ascii="Cambria Math" w:hAnsi="Cambria Math"/>
+                  </w:rPr>
+                  <m:t>k</m:t>
+                </m:r>
+              </m:sup>
+            </m:sSup>
+          </m:e>
+        </m:d>
+        <m:r>
+          <w:rPr>
+            <w:rFonts w:ascii="Cambria Math" w:hAnsi="Cambria Math"/>
+          </w:rPr>
+          <m:t>&lt;∞</m:t>
+        </m:r>
+      </m:oMath>
+      <w:r>
+        <w:rPr>
+          <w:rFonts w:hint="eastAsia"/>
+        </w:rPr>
+        <w:t>对于某些正整数</w:t>
+      </w:r>
+      <m:oMath>
+        <m:r>
+          <w:rPr>
+            <w:rFonts w:ascii="Cambria Math" w:hAnsi="Cambria Math"/>
+          </w:rPr>
+          <m:t>k</m:t>
+        </m:r>
+      </m:oMath>
+      <w:r>
+        <w:rPr>
+          <w:rFonts w:hint="eastAsia"/>
+        </w:rPr>
+        <w:t>成立，则</w:t>
+      </w:r>
+      <m:oMath>
+        <m:r>
+          <w:rPr>
+            <w:rFonts w:ascii="Cambria Math" w:hAnsi="Cambria Math"/>
+          </w:rPr>
+          <m:t>E</m:t>
+        </m:r>
+        <m:d>
+          <m:dPr>
+            <m:ctrlPr>
+              <w:rPr>
+                <w:rFonts w:ascii="Cambria Math" w:hAnsi="Cambria Math"/>
+                <w:i/>
+              </w:rPr>
+            </m:ctrlPr>
+          </m:dPr>
+          <m:e>
+            <m:sSup>
+              <m:sSupPr>
+                <m:ctrlPr>
+                  <w:rPr>
+                    <w:rFonts w:ascii="Cambria Math" w:hAnsi="Cambria Math"/>
+                    <w:i/>
+                  </w:rPr>
+                </m:ctrlPr>
+              </m:sSupPr>
+              <m:e>
+                <m:d>
+                  <m:dPr>
+                    <m:begChr m:val="|"/>
+                    <m:endChr m:val="|"/>
+                    <m:ctrlPr>
+                      <w:rPr>
+                        <w:rFonts w:ascii="Cambria Math" w:hAnsi="Cambria Math"/>
+                        <w:i/>
+                      </w:rPr>
+                    </m:ctrlPr>
+                  </m:dPr>
+                  <m:e>
+                    <m:r>
+                      <w:rPr>
+                        <w:rFonts w:ascii="Cambria Math" w:hAnsi="Cambria Math"/>
+                      </w:rPr>
+                      <m:t>X</m:t>
+                    </m:r>
+                  </m:e>
+                </m:d>
+              </m:e>
+              <m:sup>
+                <m:r>
+                  <w:rPr>
+                    <w:rFonts w:ascii="Cambria Math" w:hAnsi="Cambria Math"/>
+                  </w:rPr>
+                  <m:t>j</m:t>
+                </m:r>
+              </m:sup>
+            </m:sSup>
+          </m:e>
+        </m:d>
+        <m:r>
+          <w:rPr>
+            <w:rFonts w:ascii="Cambria Math" w:hAnsi="Cambria Math"/>
+          </w:rPr>
+          <m:t>&lt;∞</m:t>
+        </m:r>
+      </m:oMath>
+      <w:r>
+        <w:rPr>
+          <w:rFonts w:hint="eastAsia"/>
+        </w:rPr>
+        <w:t>对于任意正整数</w:t>
+      </w:r>
+      <m:oMath>
+        <m:r>
+          <w:rPr>
+            <w:rFonts w:ascii="Cambria Math" w:hAnsi="Cambria Math"/>
+          </w:rPr>
+          <m:t>j</m:t>
+        </m:r>
+      </m:oMath>
+      <w:r>
+        <w:rPr>
+          <w:rFonts w:hint="eastAsia"/>
+        </w:rPr>
+        <w:t>成立使得</w:t>
+      </w:r>
+      <m:oMath>
+        <m:r>
+          <w:rPr>
+            <w:rFonts w:ascii="Cambria Math" w:hAnsi="Cambria Math"/>
+          </w:rPr>
+          <m:t>j</m:t>
+        </m:r>
+        <m:r>
+          <w:rPr>
+            <w:rFonts w:ascii="Cambria Math" w:hAnsi="Cambria Math"/>
+          </w:rPr>
+          <m:t>&lt;k</m:t>
+        </m:r>
+      </m:oMath>
+      <w:r>
+        <w:rPr>
+          <w:rFonts w:hint="eastAsia"/>
+        </w:rPr>
+        <w:t>.</w:t>
+      </w:r>
+    </w:p>
+    <w:p/>
+    <w:p>
+      <w:r>
+        <w:rPr>
+          <w:rFonts w:hint="eastAsia"/>
+          <w:b/>
+          <w:bCs/>
+        </w:rPr>
+        <w:t>中心距</w:t>
+      </w:r>
+      <w:r>
+        <w:rPr>
+          <w:rFonts w:hint="eastAsia"/>
+        </w:rPr>
+        <w:t>：假设</w:t>
+      </w:r>
+      <m:oMath>
+        <m:r>
+          <w:rPr>
+            <w:rFonts w:ascii="Cambria Math" w:hAnsi="Cambria Math"/>
+          </w:rPr>
+          <m:t>X</m:t>
+        </m:r>
+      </m:oMath>
+      <w:r>
+        <w:rPr>
+          <w:rFonts w:hint="eastAsia"/>
+        </w:rPr>
+        <w:t>是一个随机变量且</w:t>
+      </w:r>
+      <m:oMath>
+        <m:r>
+          <w:rPr>
+            <w:rFonts w:ascii="Cambria Math" w:hAnsi="Cambria Math"/>
+          </w:rPr>
+          <m:t>E</m:t>
+        </m:r>
+        <m:d>
+          <m:dPr>
+            <m:ctrlPr>
+              <w:rPr>
+                <w:rFonts w:ascii="Cambria Math" w:hAnsi="Cambria Math"/>
+                <w:i/>
+              </w:rPr>
+            </m:ctrlPr>
+          </m:dPr>
+          <m:e>
+            <m:r>
+              <w:rPr>
+                <w:rFonts w:ascii="Cambria Math" w:hAnsi="Cambria Math"/>
+              </w:rPr>
+              <m:t>X</m:t>
+            </m:r>
+          </m:e>
+        </m:d>
+        <m:r>
+          <w:rPr>
+            <w:rFonts w:ascii="Cambria Math" w:hAnsi="Cambria Math" w:hint="eastAsia"/>
+          </w:rPr>
+          <m:t>=</m:t>
+        </m:r>
+        <m:r>
+          <w:rPr>
+            <w:rFonts w:ascii="Cambria Math" w:hAnsi="Cambria Math"/>
+          </w:rPr>
+          <m:t>μ</m:t>
+        </m:r>
+      </m:oMath>
+      <w:r>
+        <w:rPr>
+          <w:rFonts w:hint="eastAsia"/>
+        </w:rPr>
+        <w:t>.</w:t>
+      </w:r>
+      <w:r>
+        <w:t xml:space="preserve"> </w:t>
+      </w:r>
+      <w:r>
+        <w:rPr>
+          <w:rFonts w:hint="eastAsia"/>
+        </w:rPr>
+        <w:t>对于每一个正整数</w:t>
+      </w:r>
+      <m:oMath>
+        <m:r>
+          <w:rPr>
+            <w:rFonts w:ascii="Cambria Math" w:hAnsi="Cambria Math"/>
+          </w:rPr>
+          <m:t>k</m:t>
+        </m:r>
+      </m:oMath>
+      <w:r>
+        <w:rPr>
+          <w:rFonts w:hint="eastAsia"/>
+        </w:rPr>
+        <w:t>，期望</w:t>
+      </w:r>
+      <m:oMath>
+        <m:r>
+          <w:rPr>
+            <w:rFonts w:ascii="Cambria Math" w:hAnsi="Cambria Math"/>
+          </w:rPr>
+          <m:t>E</m:t>
+        </m:r>
+        <m:d>
+          <m:dPr>
+            <m:begChr m:val="["/>
+            <m:endChr m:val="]"/>
+            <m:ctrlPr>
+              <w:rPr>
+                <w:rFonts w:ascii="Cambria Math" w:hAnsi="Cambria Math"/>
+                <w:i/>
+              </w:rPr>
+            </m:ctrlPr>
+          </m:dPr>
+          <m:e>
+            <m:sSup>
+              <m:sSupPr>
+                <m:ctrlPr>
+                  <w:rPr>
+                    <w:rFonts w:ascii="Cambria Math" w:hAnsi="Cambria Math"/>
+                    <w:i/>
+                  </w:rPr>
+                </m:ctrlPr>
+              </m:sSupPr>
+              <m:e>
+                <m:d>
+                  <m:dPr>
+                    <m:ctrlPr>
+                      <w:rPr>
+                        <w:rFonts w:ascii="Cambria Math" w:hAnsi="Cambria Math"/>
+                        <w:i/>
+                      </w:rPr>
+                    </m:ctrlPr>
+                  </m:dPr>
+                  <m:e>
+                    <m:r>
+                      <w:rPr>
+                        <w:rFonts w:ascii="Cambria Math" w:hAnsi="Cambria Math"/>
+                      </w:rPr>
+                      <m:t>X-μ</m:t>
+                    </m:r>
+                  </m:e>
+                </m:d>
+              </m:e>
+              <m:sup>
+                <m:r>
+                  <w:rPr>
+                    <w:rFonts w:ascii="Cambria Math" w:hAnsi="Cambria Math"/>
+                  </w:rPr>
+                  <m:t>k</m:t>
+                </m:r>
+              </m:sup>
+            </m:sSup>
+          </m:e>
+        </m:d>
+      </m:oMath>
+      <w:r>
+        <w:rPr>
+          <w:rFonts w:hint="eastAsia"/>
+        </w:rPr>
+        <w:t>被称为</w:t>
+      </w:r>
+      <m:oMath>
+        <m:r>
+          <w:rPr>
+            <w:rFonts w:ascii="Cambria Math" w:hAnsi="Cambria Math"/>
+          </w:rPr>
+          <m:t>X</m:t>
+        </m:r>
+      </m:oMath>
+      <w:r>
+        <w:rPr>
+          <w:rFonts w:hint="eastAsia"/>
+        </w:rPr>
+        <w:t>的</w:t>
+      </w:r>
+      <m:oMath>
+        <m:r>
+          <w:rPr>
+            <w:rFonts w:ascii="Cambria Math" w:hAnsi="Cambria Math"/>
+          </w:rPr>
+          <m:t>k</m:t>
+        </m:r>
+      </m:oMath>
+      <w:r>
+        <w:rPr>
+          <w:rFonts w:hint="eastAsia"/>
+        </w:rPr>
+        <w:t>阶中心距，或</w:t>
+      </w:r>
+      <m:oMath>
+        <m:r>
+          <w:rPr>
+            <w:rFonts w:ascii="Cambria Math" w:hAnsi="Cambria Math"/>
+          </w:rPr>
+          <m:t>X</m:t>
+        </m:r>
+      </m:oMath>
+      <w:r>
+        <w:rPr>
+          <w:rFonts w:hint="eastAsia"/>
+        </w:rPr>
+        <w:t>关于均值的</w:t>
+      </w:r>
+      <m:oMath>
+        <m:r>
+          <w:rPr>
+            <w:rFonts w:ascii="Cambria Math" w:hAnsi="Cambria Math"/>
+          </w:rPr>
+          <m:t>k</m:t>
+        </m:r>
+      </m:oMath>
+      <w:r>
+        <w:rPr>
+          <w:rFonts w:hint="eastAsia"/>
+        </w:rPr>
+        <w:t>阶距</w:t>
+      </w:r>
+      <w:r>
+        <w:rPr>
+          <w:rFonts w:hint="eastAsia"/>
+        </w:rPr>
+        <w:t>.</w:t>
+      </w:r>
+      <w:r>
+        <w:t xml:space="preserve"> </w:t>
+      </w:r>
+      <w:r>
+        <w:rPr>
+          <w:rFonts w:hint="eastAsia"/>
+        </w:rPr>
+        <w:t>特别的，根据该术语，</w:t>
+      </w:r>
+      <m:oMath>
+        <m:r>
+          <w:rPr>
+            <w:rFonts w:ascii="Cambria Math" w:hAnsi="Cambria Math"/>
+          </w:rPr>
+          <m:t>X</m:t>
+        </m:r>
+      </m:oMath>
+      <w:r>
+        <w:rPr>
+          <w:rFonts w:hint="eastAsia"/>
+        </w:rPr>
+        <w:t>的</w:t>
+      </w:r>
+      <w:r>
+        <w:rPr>
+          <w:rFonts w:hint="eastAsia"/>
+        </w:rPr>
+        <w:t>方差就是</w:t>
+      </w:r>
+      <m:oMath>
+        <m:r>
+          <w:rPr>
+            <w:rFonts w:ascii="Cambria Math" w:hAnsi="Cambria Math"/>
+          </w:rPr>
+          <m:t>X</m:t>
+        </m:r>
+      </m:oMath>
+      <w:r>
+        <w:rPr>
+          <w:rFonts w:hint="eastAsia"/>
+        </w:rPr>
+        <w:t>的</w:t>
+      </w:r>
+      <w:r>
+        <w:rPr>
+          <w:rFonts w:hint="eastAsia"/>
+        </w:rPr>
+        <w:t>二</w:t>
+      </w:r>
+      <w:r>
+        <w:rPr>
+          <w:rFonts w:hint="eastAsia"/>
+        </w:rPr>
+        <w:t>阶中心距</w:t>
+      </w:r>
+      <w:r>
+        <w:rPr>
+          <w:rFonts w:hint="eastAsia"/>
+        </w:rPr>
+        <w:t>。</w:t>
+      </w:r>
+    </w:p>
+    <w:p>
+      <w:r>
+        <w:tab/>
+      </w:r>
+      <w:r>
+        <w:rPr>
+          <w:rFonts w:hint="eastAsia"/>
+        </w:rPr>
+        <w:t>对于任意分布，一阶中心距必须为</w:t>
+      </w:r>
+      <w:r>
+        <w:rPr>
+          <w:rFonts w:hint="eastAsia"/>
+        </w:rPr>
+        <w:t>0</w:t>
+      </w:r>
+      <w:r>
+        <w:rPr>
+          <w:rFonts w:hint="eastAsia"/>
+        </w:rPr>
+        <w:t>，因为</w:t>
+      </w:r>
+    </w:p>
+    <w:p>
       <w:pPr>
         <w:rPr>
           <w:rFonts w:hint="eastAsia"/>
         </w:rPr>
       </w:pPr>
-      <w:r>
-        <w:tab/>
-      </w:r>
-      <w:r>
-        <w:rPr>
-          <w:rFonts w:hint="eastAsia"/>
-        </w:rPr>
-        <w:t>换句话说，</w:t>
-      </w:r>
-      <w:r>
-        <w:rPr>
-          <w:rFonts w:hint="eastAsia"/>
-        </w:rPr>
-        <w:t>IQR</w:t>
-      </w:r>
-      <w:r>
-        <w:rPr>
-          <w:rFonts w:hint="eastAsia"/>
-        </w:rPr>
-        <w:t>是包含分布中间一半长度的区间。</w:t>
-      </w:r>
-      <w:bookmarkStart w:id="1" w:name="_GoBack"/>
-      <w:bookmarkEnd w:id="1"/>
+    </w:p>
+    <w:p>
+      <m:oMathPara>
+        <m:oMath>
+          <m:r>
+            <w:rPr>
+              <w:rFonts w:ascii="Cambria Math" w:hAnsi="Cambria Math"/>
+            </w:rPr>
+            <m:t>E</m:t>
+          </m:r>
+          <m:d>
+            <m:dPr>
+              <m:ctrlPr>
+                <w:rPr>
+                  <w:rFonts w:ascii="Cambria Math" w:hAnsi="Cambria Math"/>
+                  <w:i/>
+                </w:rPr>
+              </m:ctrlPr>
+            </m:dPr>
+            <m:e>
+              <m:r>
+                <w:rPr>
+                  <w:rFonts w:ascii="Cambria Math" w:hAnsi="Cambria Math"/>
+                </w:rPr>
+                <m:t>X</m:t>
+              </m:r>
+              <m:r>
+                <w:rPr>
+                  <w:rFonts w:ascii="Cambria Math" w:hAnsi="Cambria Math"/>
+                </w:rPr>
+                <m:t>-</m:t>
+              </m:r>
+              <m:r>
+                <w:rPr>
+                  <w:rFonts w:ascii="Cambria Math" w:hAnsi="Cambria Math"/>
+                </w:rPr>
+                <m:t>μ</m:t>
+              </m:r>
+            </m:e>
+          </m:d>
+          <m:r>
+            <w:rPr>
+              <w:rFonts w:ascii="Cambria Math" w:hAnsi="Cambria Math" w:hint="eastAsia"/>
+            </w:rPr>
+            <m:t>=</m:t>
+          </m:r>
+          <m:r>
+            <w:rPr>
+              <w:rFonts w:ascii="Cambria Math" w:hAnsi="Cambria Math"/>
+            </w:rPr>
+            <m:t>μ</m:t>
+          </m:r>
+          <m:r>
+            <w:rPr>
+              <w:rFonts w:ascii="Cambria Math" w:hAnsi="Cambria Math"/>
+            </w:rPr>
+            <m:t>-</m:t>
+          </m:r>
+          <m:r>
+            <w:rPr>
+              <w:rFonts w:ascii="Cambria Math" w:hAnsi="Cambria Math"/>
+            </w:rPr>
+            <m:t>μ</m:t>
+          </m:r>
+          <m:r>
+            <w:rPr>
+              <w:rFonts w:ascii="Cambria Math" w:hAnsi="Cambria Math"/>
+            </w:rPr>
+            <m:t>=0.</m:t>
+          </m:r>
+        </m:oMath>
+      </m:oMathPara>
+    </w:p>
+    <w:p/>
+    <w:p>
+      <w:r>
+        <w:rPr>
+          <w:rFonts w:hint="eastAsia"/>
+          <w:b/>
+          <w:bCs/>
+          <w:sz w:val="22"/>
+          <w:szCs w:val="22"/>
+        </w:rPr>
+        <w:t>定义</w:t>
+      </w:r>
+      <w:r>
+        <w:rPr>
+          <w:rFonts w:hint="eastAsia"/>
+          <w:b/>
+          <w:bCs/>
+          <w:sz w:val="22"/>
+          <w:szCs w:val="22"/>
+        </w:rPr>
+        <w:t>4.4.1</w:t>
+      </w:r>
+      <w:r>
+        <w:rPr>
+          <w:b/>
+          <w:bCs/>
+        </w:rPr>
+        <w:t xml:space="preserve"> </w:t>
+      </w:r>
+      <w:r>
+        <w:rPr>
+          <w:rFonts w:hint="eastAsia"/>
+          <w:b/>
+          <w:bCs/>
+        </w:rPr>
+        <w:t>偏斜</w:t>
+      </w:r>
+      <w:r>
+        <w:rPr>
+          <w:rFonts w:hint="eastAsia"/>
+          <w:b/>
+          <w:bCs/>
+        </w:rPr>
+        <w:t>(</w:t>
+      </w:r>
+      <w:r>
+        <w:rPr>
+          <w:b/>
+          <w:bCs/>
+        </w:rPr>
+        <w:t>skewness)</w:t>
+      </w:r>
+      <w:r>
+        <w:t xml:space="preserve"> </w:t>
+      </w:r>
+      <w:r>
+        <w:rPr>
+          <w:rFonts w:hint="eastAsia"/>
+        </w:rPr>
+        <w:t>设</w:t>
+      </w:r>
+      <m:oMath>
+        <m:r>
+          <w:rPr>
+            <w:rFonts w:ascii="Cambria Math" w:hAnsi="Cambria Math"/>
+          </w:rPr>
+          <m:t>X</m:t>
+        </m:r>
+      </m:oMath>
+      <w:r>
+        <w:rPr>
+          <w:rFonts w:hint="eastAsia"/>
+        </w:rPr>
+        <w:t>是一个随机变量</w:t>
+      </w:r>
+      <w:r>
+        <w:rPr>
+          <w:rFonts w:hint="eastAsia"/>
+        </w:rPr>
+        <w:t>，其</w:t>
+      </w:r>
+      <m:oMath>
+        <m:r>
+          <w:rPr>
+            <w:rFonts w:ascii="Cambria Math" w:hAnsi="Cambria Math"/>
+          </w:rPr>
+          <m:t>E</m:t>
+        </m:r>
+        <m:d>
+          <m:dPr>
+            <m:ctrlPr>
+              <w:rPr>
+                <w:rFonts w:ascii="Cambria Math" w:hAnsi="Cambria Math"/>
+                <w:i/>
+              </w:rPr>
+            </m:ctrlPr>
+          </m:dPr>
+          <m:e>
+            <m:r>
+              <w:rPr>
+                <w:rFonts w:ascii="Cambria Math" w:hAnsi="Cambria Math"/>
+              </w:rPr>
+              <m:t>X</m:t>
+            </m:r>
+          </m:e>
+        </m:d>
+        <m:r>
+          <w:rPr>
+            <w:rFonts w:ascii="Cambria Math" w:hAnsi="Cambria Math" w:hint="eastAsia"/>
+          </w:rPr>
+          <m:t>=</m:t>
+        </m:r>
+        <m:r>
+          <w:rPr>
+            <w:rFonts w:ascii="Cambria Math" w:hAnsi="Cambria Math"/>
+          </w:rPr>
+          <m:t>μ</m:t>
+        </m:r>
+      </m:oMath>
+      <w:r>
+        <w:rPr>
+          <w:rFonts w:hint="eastAsia"/>
+        </w:rPr>
+        <w:t>，标准差为</w:t>
+      </w:r>
+      <m:oMath>
+        <m:r>
+          <m:rPr>
+            <m:sty m:val="p"/>
+          </m:rPr>
+          <w:rPr>
+            <w:rFonts w:ascii="Cambria Math" w:hAnsi="Cambria Math"/>
+          </w:rPr>
+          <m:t>σ</m:t>
+        </m:r>
+      </m:oMath>
+      <w:r>
+        <w:rPr>
+          <w:rFonts w:hint="eastAsia"/>
+        </w:rPr>
+        <w:t>，并且是有限三阶距。</w:t>
+      </w:r>
+      <m:oMath>
+        <m:r>
+          <w:rPr>
+            <w:rFonts w:ascii="Cambria Math" w:hAnsi="Cambria Math"/>
+          </w:rPr>
+          <m:t>X</m:t>
+        </m:r>
+      </m:oMath>
+      <w:r>
+        <w:rPr>
+          <w:rFonts w:hint="eastAsia"/>
+        </w:rPr>
+        <w:t>的偏斜定义为</w:t>
+      </w:r>
+      <m:oMath>
+        <m:r>
+          <w:rPr>
+            <w:rFonts w:ascii="Cambria Math" w:hAnsi="Cambria Math"/>
+          </w:rPr>
+          <m:t>E</m:t>
+        </m:r>
+        <m:d>
+          <m:dPr>
+            <m:ctrlPr>
+              <w:rPr>
+                <w:rFonts w:ascii="Cambria Math" w:hAnsi="Cambria Math"/>
+                <w:i/>
+              </w:rPr>
+            </m:ctrlPr>
+          </m:dPr>
+          <m:e>
+            <m:sSup>
+              <m:sSupPr>
+                <m:ctrlPr>
+                  <w:rPr>
+                    <w:rFonts w:ascii="Cambria Math" w:hAnsi="Cambria Math"/>
+                    <w:i/>
+                  </w:rPr>
+                </m:ctrlPr>
+              </m:sSupPr>
+              <m:e>
+                <m:d>
+                  <m:dPr>
+                    <m:ctrlPr>
+                      <w:rPr>
+                        <w:rFonts w:ascii="Cambria Math" w:hAnsi="Cambria Math"/>
+                        <w:i/>
+                      </w:rPr>
+                    </m:ctrlPr>
+                  </m:dPr>
+                  <m:e>
+                    <m:r>
+                      <w:rPr>
+                        <w:rFonts w:ascii="Cambria Math" w:hAnsi="Cambria Math"/>
+                      </w:rPr>
+                      <m:t>X-μ</m:t>
+                    </m:r>
+                  </m:e>
+                </m:d>
+              </m:e>
+              <m:sup>
+                <m:r>
+                  <w:rPr>
+                    <w:rFonts w:ascii="Cambria Math" w:hAnsi="Cambria Math"/>
+                  </w:rPr>
+                  <m:t>3</m:t>
+                </m:r>
+              </m:sup>
+            </m:sSup>
+          </m:e>
+        </m:d>
+        <m:r>
+          <w:rPr>
+            <w:rFonts w:ascii="Cambria Math" w:hAnsi="Cambria Math"/>
+          </w:rPr>
+          <m:t>/</m:t>
+        </m:r>
+        <m:sSup>
+          <m:sSupPr>
+            <m:ctrlPr>
+              <w:rPr>
+                <w:rFonts w:ascii="Cambria Math" w:hAnsi="Cambria Math"/>
+                <w:i/>
+              </w:rPr>
+            </m:ctrlPr>
+          </m:sSupPr>
+          <m:e>
+            <m:r>
+              <m:rPr>
+                <m:sty m:val="p"/>
+              </m:rPr>
+              <w:rPr>
+                <w:rFonts w:ascii="Cambria Math" w:hAnsi="Cambria Math"/>
+              </w:rPr>
+              <m:t>σ</m:t>
+            </m:r>
+          </m:e>
+          <m:sup>
+            <m:r>
+              <w:rPr>
+                <w:rFonts w:ascii="Cambria Math" w:hAnsi="Cambria Math"/>
+              </w:rPr>
+              <m:t>3</m:t>
+            </m:r>
+          </m:sup>
+        </m:sSup>
+      </m:oMath>
+      <w:r>
+        <w:rPr>
+          <w:rFonts w:hint="eastAsia"/>
+        </w:rPr>
+        <w:t>.</w:t>
+      </w:r>
+    </w:p>
+    <w:p/>
+    <w:p>
+      <w:r>
+        <w:rPr>
+          <w:rFonts w:hint="eastAsia"/>
+          <w:b/>
+          <w:bCs/>
+          <w:sz w:val="22"/>
+          <w:szCs w:val="22"/>
+        </w:rPr>
+        <w:t>定义</w:t>
+      </w:r>
+      <w:r>
+        <w:rPr>
+          <w:rFonts w:hint="eastAsia"/>
+          <w:b/>
+          <w:bCs/>
+          <w:sz w:val="22"/>
+          <w:szCs w:val="22"/>
+        </w:rPr>
+        <w:t>4.4.2</w:t>
+      </w:r>
+      <w:r>
+        <w:rPr>
+          <w:b/>
+          <w:bCs/>
+          <w:sz w:val="22"/>
+          <w:szCs w:val="22"/>
+        </w:rPr>
+        <w:t xml:space="preserve"> </w:t>
+      </w:r>
+      <w:r>
+        <w:rPr>
+          <w:rFonts w:hint="eastAsia"/>
+          <w:b/>
+          <w:bCs/>
+        </w:rPr>
+        <w:t>矩量母函数</w:t>
+      </w:r>
+      <w:r>
+        <w:rPr>
+          <w:rFonts w:hint="eastAsia"/>
+          <w:b/>
+          <w:bCs/>
+        </w:rPr>
+        <w:t>(</w:t>
+      </w:r>
+      <w:r>
+        <w:rPr>
+          <w:b/>
+          <w:bCs/>
+        </w:rPr>
+        <w:t>Moment Generating Function</w:t>
+      </w:r>
+      <w:r>
+        <w:rPr>
+          <w:b/>
+          <w:bCs/>
+        </w:rPr>
+        <w:t xml:space="preserve">) </w:t>
+      </w:r>
+      <w:r>
+        <w:rPr>
+          <w:rFonts w:hint="eastAsia"/>
+        </w:rPr>
+        <w:t>设</w:t>
+      </w:r>
+      <m:oMath>
+        <m:r>
+          <w:rPr>
+            <w:rFonts w:ascii="Cambria Math" w:hAnsi="Cambria Math"/>
+          </w:rPr>
+          <m:t>X</m:t>
+        </m:r>
+      </m:oMath>
+      <w:r>
+        <w:rPr>
+          <w:rFonts w:hint="eastAsia"/>
+        </w:rPr>
+        <w:t>是一个随机变量</w:t>
+      </w:r>
+      <w:r>
+        <w:rPr>
+          <w:rFonts w:hint="eastAsia"/>
+        </w:rPr>
+        <w:t>.</w:t>
+      </w:r>
+      <w:r>
+        <w:t xml:space="preserve"> </w:t>
+      </w:r>
+      <w:r>
+        <w:rPr>
+          <w:rFonts w:hint="eastAsia"/>
+        </w:rPr>
+        <w:t>对于每一个实值</w:t>
+      </w:r>
+      <m:oMath>
+        <m:r>
+          <w:rPr>
+            <w:rFonts w:ascii="Cambria Math" w:hAnsi="Cambria Math"/>
+          </w:rPr>
+          <m:t>t</m:t>
+        </m:r>
+      </m:oMath>
+      <w:r>
+        <w:rPr>
+          <w:rFonts w:hint="eastAsia"/>
+        </w:rPr>
+        <w:t>,</w:t>
+      </w:r>
+      <w:r>
+        <w:t xml:space="preserve"> </w:t>
+      </w:r>
+      <w:r>
+        <w:rPr>
+          <w:rFonts w:hint="eastAsia"/>
+        </w:rPr>
+        <w:t>定义</w:t>
+      </w:r>
+    </w:p>
+    <w:p>
+      <m:oMathPara>
+        <m:oMathParaPr>
+          <m:jc m:val="right"/>
+        </m:oMathParaPr>
+        <m:oMath>
+          <m:r>
+            <w:rPr>
+              <w:rFonts w:ascii="Cambria Math" w:hAnsi="Cambria Math"/>
+            </w:rPr>
+            <m:t>ψ</m:t>
+          </m:r>
+          <m:d>
+            <m:dPr>
+              <m:ctrlPr>
+                <w:rPr>
+                  <w:rFonts w:ascii="Cambria Math" w:hAnsi="Cambria Math"/>
+                </w:rPr>
+              </m:ctrlPr>
+            </m:dPr>
+            <m:e>
+              <m:r>
+                <m:rPr>
+                  <m:sty m:val="p"/>
+                </m:rPr>
+                <w:rPr>
+                  <w:rFonts w:ascii="Cambria Math" w:hAnsi="Cambria Math"/>
+                </w:rPr>
+                <m:t>t</m:t>
+              </m:r>
+            </m:e>
+          </m:d>
+          <m:r>
+            <m:rPr>
+              <m:sty m:val="p"/>
+            </m:rPr>
+            <w:rPr>
+              <w:rFonts w:ascii="Cambria Math" w:hAnsi="Cambria Math"/>
+            </w:rPr>
+            <m:t>=</m:t>
+          </m:r>
+          <m:r>
+            <w:rPr>
+              <w:rFonts w:ascii="Cambria Math" w:hAnsi="Cambria Math"/>
+            </w:rPr>
+            <m:t>E</m:t>
+          </m:r>
+          <m:d>
+            <m:dPr>
+              <m:ctrlPr>
+                <w:rPr>
+                  <w:rFonts w:ascii="Cambria Math" w:hAnsi="Cambria Math"/>
+                  <w:i/>
+                </w:rPr>
+              </m:ctrlPr>
+            </m:dPr>
+            <m:e>
+              <m:sSup>
+                <m:sSupPr>
+                  <m:ctrlPr>
+                    <w:rPr>
+                      <w:rFonts w:ascii="Cambria Math" w:hAnsi="Cambria Math"/>
+                      <w:i/>
+                    </w:rPr>
+                  </m:ctrlPr>
+                </m:sSupPr>
+                <m:e>
+                  <m:r>
+                    <w:rPr>
+                      <w:rFonts w:ascii="Cambria Math" w:hAnsi="Cambria Math"/>
+                    </w:rPr>
+                    <m:t>e</m:t>
+                  </m:r>
+                </m:e>
+                <m:sup>
+                  <m:r>
+                    <w:rPr>
+                      <w:rFonts w:ascii="Cambria Math" w:hAnsi="Cambria Math"/>
+                    </w:rPr>
+                    <m:t>tX</m:t>
+                  </m:r>
+                </m:sup>
+              </m:sSup>
+            </m:e>
+          </m:d>
+          <m:r>
+            <w:rPr>
+              <w:rFonts w:ascii="Cambria Math" w:hAnsi="Cambria Math"/>
+            </w:rPr>
+            <m:t xml:space="preserve">.                                                                  </m:t>
+          </m:r>
+          <m:d>
+            <m:dPr>
+              <m:ctrlPr>
+                <w:rPr>
+                  <w:rFonts w:ascii="Cambria Math" w:hAnsi="Cambria Math"/>
+                  <w:i/>
+                </w:rPr>
+              </m:ctrlPr>
+            </m:dPr>
+            <m:e>
+              <m:r>
+                <w:rPr>
+                  <w:rFonts w:ascii="Cambria Math" w:hAnsi="Cambria Math"/>
+                </w:rPr>
+                <m:t>4.4.1</m:t>
+              </m:r>
+            </m:e>
+          </m:d>
+          <m:r>
+            <w:rPr>
+              <w:rFonts w:ascii="Cambria Math" w:hAnsi="Cambria Math"/>
+            </w:rPr>
+            <m:t xml:space="preserve">     </m:t>
+          </m:r>
+        </m:oMath>
+      </m:oMathPara>
+    </w:p>
+    <w:p>
+      <w:r>
+        <w:rPr>
+          <w:rFonts w:hint="eastAsia"/>
+        </w:rPr>
+        <w:t>函数</w:t>
+      </w:r>
+      <m:oMath>
+        <m:r>
+          <w:rPr>
+            <w:rFonts w:ascii="Cambria Math" w:hAnsi="Cambria Math"/>
+          </w:rPr>
+          <m:t>ψ</m:t>
+        </m:r>
+        <m:d>
+          <m:dPr>
+            <m:ctrlPr>
+              <w:rPr>
+                <w:rFonts w:ascii="Cambria Math" w:hAnsi="Cambria Math"/>
+              </w:rPr>
+            </m:ctrlPr>
+          </m:dPr>
+          <m:e>
+            <m:r>
+              <m:rPr>
+                <m:sty m:val="p"/>
+              </m:rPr>
+              <w:rPr>
+                <w:rFonts w:ascii="Cambria Math" w:hAnsi="Cambria Math"/>
+              </w:rPr>
+              <m:t>t</m:t>
+            </m:r>
+          </m:e>
+        </m:d>
+      </m:oMath>
+      <w:r>
+        <w:rPr>
+          <w:rFonts w:hint="eastAsia"/>
+        </w:rPr>
+        <w:t>被称为</w:t>
+      </w:r>
+      <m:oMath>
+        <m:r>
+          <w:rPr>
+            <w:rFonts w:ascii="Cambria Math" w:hAnsi="Cambria Math"/>
+          </w:rPr>
+          <m:t>X</m:t>
+        </m:r>
+      </m:oMath>
+      <w:r>
+        <w:rPr>
+          <w:rFonts w:hint="eastAsia"/>
+        </w:rPr>
+        <w:t>的</w:t>
+      </w:r>
+      <w:r>
+        <w:rPr>
+          <w:rFonts w:hint="eastAsia"/>
+        </w:rPr>
+        <w:t>距量母函数。</w:t>
+      </w:r>
+    </w:p>
+    <w:p>
+      <w:r>
+        <w:rPr>
+          <w:rFonts w:hint="eastAsia"/>
+          <w:b/>
+          <w:bCs/>
+        </w:rPr>
+        <w:lastRenderedPageBreak/>
+        <w:t>注意：</w:t>
+      </w:r>
+      <m:oMath>
+        <m:r>
+          <m:rPr>
+            <m:sty m:val="bi"/>
+          </m:rPr>
+          <w:rPr>
+            <w:rFonts w:ascii="Cambria Math" w:hAnsi="Cambria Math"/>
+          </w:rPr>
+          <m:t>X</m:t>
+        </m:r>
+      </m:oMath>
+      <w:r>
+        <w:rPr>
+          <w:rFonts w:hint="eastAsia"/>
+          <w:b/>
+          <w:bCs/>
+        </w:rPr>
+        <w:t>的距量母函数仅取决于</w:t>
+      </w:r>
+      <m:oMath>
+        <m:r>
+          <m:rPr>
+            <m:sty m:val="bi"/>
+          </m:rPr>
+          <w:rPr>
+            <w:rFonts w:ascii="Cambria Math" w:hAnsi="Cambria Math"/>
+          </w:rPr>
+          <m:t>X</m:t>
+        </m:r>
+      </m:oMath>
+      <w:r>
+        <w:rPr>
+          <w:rFonts w:hint="eastAsia"/>
+          <w:b/>
+          <w:bCs/>
+        </w:rPr>
+        <w:t>的分布。</w:t>
+      </w:r>
+      <w:r>
+        <w:rPr>
+          <w:rFonts w:hint="eastAsia"/>
+        </w:rPr>
+        <w:t>引文</w:t>
+      </w:r>
+      <w:proofErr w:type="spellStart"/>
+      <w:r>
+        <w:rPr>
+          <w:rFonts w:hint="eastAsia"/>
+        </w:rPr>
+        <w:t>m.g.f</w:t>
+      </w:r>
+      <w:proofErr w:type="spellEnd"/>
+      <w:r>
+        <w:rPr>
+          <w:rFonts w:hint="eastAsia"/>
+        </w:rPr>
+        <w:t>.</w:t>
+      </w:r>
+      <w:r>
+        <w:rPr>
+          <w:rFonts w:hint="eastAsia"/>
+        </w:rPr>
+        <w:t>是</w:t>
+      </w:r>
+      <m:oMath>
+        <m:r>
+          <w:rPr>
+            <w:rFonts w:ascii="Cambria Math" w:hAnsi="Cambria Math"/>
+          </w:rPr>
+          <m:t>X</m:t>
+        </m:r>
+      </m:oMath>
+      <w:r>
+        <w:rPr>
+          <w:rFonts w:hint="eastAsia"/>
+        </w:rPr>
+        <w:t>函数的期望值，它必须仅取决于</w:t>
+      </w:r>
+      <w:r>
+        <w:t>v</w:t>
+      </w:r>
+      <w:r>
+        <w:rPr>
+          <w:rFonts w:hint="eastAsia"/>
+        </w:rPr>
+        <w:t>的分布。如果</w:t>
+      </w:r>
+      <m:oMath>
+        <m:r>
+          <w:rPr>
+            <w:rFonts w:ascii="Cambria Math" w:hAnsi="Cambria Math"/>
+          </w:rPr>
+          <m:t>X</m:t>
+        </m:r>
+      </m:oMath>
+      <w:r>
+        <w:rPr>
+          <w:rFonts w:hint="eastAsia"/>
+        </w:rPr>
+        <w:t>和</w:t>
+      </w:r>
+      <m:oMath>
+        <m:r>
+          <w:rPr>
+            <w:rFonts w:ascii="Cambria Math" w:hAnsi="Cambria Math"/>
+          </w:rPr>
+          <m:t>Y</m:t>
+        </m:r>
+      </m:oMath>
+      <w:r>
+        <w:rPr>
+          <w:rFonts w:hint="eastAsia"/>
+        </w:rPr>
+        <w:t>具有相同的分布，它们必须具有相同的</w:t>
+      </w:r>
+      <w:proofErr w:type="spellStart"/>
+      <w:r>
+        <w:rPr>
+          <w:rFonts w:hint="eastAsia"/>
+        </w:rPr>
+        <w:t>m.g.f</w:t>
+      </w:r>
+      <w:proofErr w:type="spellEnd"/>
+      <w:r>
+        <w:rPr>
+          <w:rFonts w:hint="eastAsia"/>
+        </w:rPr>
+        <w:t>.</w:t>
+      </w:r>
+    </w:p>
+    <w:p/>
+    <w:p>
+      <w:pPr>
+        <w:rPr>
+          <w:iCs/>
+        </w:rPr>
+      </w:pPr>
+      <w:r>
+        <w:rPr>
+          <w:rFonts w:hint="eastAsia"/>
+          <w:b/>
+          <w:bCs/>
+          <w:sz w:val="22"/>
+          <w:szCs w:val="22"/>
+        </w:rPr>
+        <w:t>定理</w:t>
+      </w:r>
+      <w:r>
+        <w:rPr>
+          <w:rFonts w:hint="eastAsia"/>
+          <w:b/>
+          <w:bCs/>
+          <w:sz w:val="22"/>
+          <w:szCs w:val="22"/>
+        </w:rPr>
+        <w:t>4.4.2</w:t>
+      </w:r>
+      <w:r>
+        <w:t xml:space="preserve"> </w:t>
+      </w:r>
+      <w:r>
+        <w:rPr>
+          <w:rFonts w:hint="eastAsia"/>
+        </w:rPr>
+        <w:t>设</w:t>
+      </w:r>
+      <m:oMath>
+        <m:r>
+          <w:rPr>
+            <w:rFonts w:ascii="Cambria Math" w:hAnsi="Cambria Math"/>
+          </w:rPr>
+          <m:t>X</m:t>
+        </m:r>
+      </m:oMath>
+      <w:r>
+        <w:rPr>
+          <w:rFonts w:hint="eastAsia"/>
+        </w:rPr>
+        <w:t>是一个随机变量</w:t>
+      </w:r>
+      <w:r>
+        <w:rPr>
+          <w:rFonts w:hint="eastAsia"/>
+        </w:rPr>
+        <w:t>，其</w:t>
+      </w:r>
+      <w:proofErr w:type="spellStart"/>
+      <w:r>
+        <w:rPr>
+          <w:rFonts w:hint="eastAsia"/>
+        </w:rPr>
+        <w:t>m</w:t>
+      </w:r>
+      <w:r>
+        <w:t>.g.f</w:t>
+      </w:r>
+      <w:proofErr w:type="spellEnd"/>
+      <w:r>
+        <w:t xml:space="preserve">. </w:t>
+      </w:r>
+      <m:oMath>
+        <m:r>
+          <w:rPr>
+            <w:rFonts w:ascii="Cambria Math" w:hAnsi="Cambria Math"/>
+          </w:rPr>
+          <m:t>ψ</m:t>
+        </m:r>
+        <m:d>
+          <m:dPr>
+            <m:ctrlPr>
+              <w:rPr>
+                <w:rFonts w:ascii="Cambria Math" w:hAnsi="Cambria Math"/>
+              </w:rPr>
+            </m:ctrlPr>
+          </m:dPr>
+          <m:e>
+            <m:r>
+              <m:rPr>
+                <m:sty m:val="p"/>
+              </m:rPr>
+              <w:rPr>
+                <w:rFonts w:ascii="Cambria Math" w:hAnsi="Cambria Math"/>
+              </w:rPr>
+              <m:t>t</m:t>
+            </m:r>
+          </m:e>
+        </m:d>
+      </m:oMath>
+      <w:r>
+        <w:rPr>
+          <w:rFonts w:hint="eastAsia"/>
+        </w:rPr>
+        <w:t>在点</w:t>
+      </w:r>
+      <m:oMath>
+        <m:r>
+          <m:rPr>
+            <m:sty m:val="p"/>
+          </m:rPr>
+          <w:rPr>
+            <w:rFonts w:ascii="Cambria Math" w:hAnsi="Cambria Math"/>
+          </w:rPr>
+          <m:t>t=0</m:t>
+        </m:r>
+      </m:oMath>
+      <w:r>
+        <w:rPr>
+          <w:rFonts w:hint="eastAsia"/>
+        </w:rPr>
+        <w:t>附近的开区间是有限的</w:t>
+      </w:r>
+      <w:r>
+        <w:rPr>
+          <w:rFonts w:hint="eastAsia"/>
+        </w:rPr>
+        <w:t>.</w:t>
+      </w:r>
+      <w:r>
+        <w:t xml:space="preserve"> </w:t>
+      </w:r>
+      <w:r>
+        <w:rPr>
+          <w:rFonts w:hint="eastAsia"/>
+        </w:rPr>
+        <w:t>则，对于每一个整型</w:t>
+      </w:r>
+      <m:oMath>
+        <m:r>
+          <w:rPr>
+            <w:rFonts w:ascii="Cambria Math" w:hAnsi="Cambria Math"/>
+          </w:rPr>
+          <m:t>n</m:t>
+        </m:r>
+        <m:r>
+          <m:rPr>
+            <m:sty m:val="p"/>
+          </m:rPr>
+          <w:rPr>
+            <w:rFonts w:ascii="Cambria Math" w:hAnsi="Cambria Math"/>
+          </w:rPr>
+          <m:t>&gt;0</m:t>
+        </m:r>
+      </m:oMath>
+      <w:r>
+        <w:rPr>
+          <w:rFonts w:hint="eastAsia"/>
+        </w:rPr>
+        <w:t>,</w:t>
+      </w:r>
+      <w:r>
+        <w:t xml:space="preserve"> </w:t>
+      </w:r>
+      <m:oMath>
+        <m:r>
+          <w:rPr>
+            <w:rFonts w:ascii="Cambria Math" w:hAnsi="Cambria Math"/>
+          </w:rPr>
+          <m:t>X</m:t>
+        </m:r>
+      </m:oMath>
+      <w:r>
+        <w:rPr>
+          <w:rFonts w:hint="eastAsia"/>
+        </w:rPr>
+        <w:t>的</w:t>
+      </w:r>
+      <m:oMath>
+        <m:r>
+          <w:rPr>
+            <w:rFonts w:ascii="Cambria Math" w:hAnsi="Cambria Math"/>
+          </w:rPr>
+          <m:t>n</m:t>
+        </m:r>
+      </m:oMath>
+      <w:r>
+        <w:rPr>
+          <w:rFonts w:hint="eastAsia"/>
+        </w:rPr>
+        <w:t>阶</w:t>
+      </w:r>
+      <w:r>
+        <w:rPr>
+          <w:rFonts w:hint="eastAsia"/>
+        </w:rPr>
+        <w:t>矩</w:t>
+      </w:r>
+      <m:oMath>
+        <m:r>
+          <w:rPr>
+            <w:rFonts w:ascii="Cambria Math" w:hAnsi="Cambria Math"/>
+          </w:rPr>
+          <m:t>E</m:t>
+        </m:r>
+        <m:d>
+          <m:dPr>
+            <m:ctrlPr>
+              <w:rPr>
+                <w:rFonts w:ascii="Cambria Math" w:hAnsi="Cambria Math"/>
+                <w:i/>
+              </w:rPr>
+            </m:ctrlPr>
+          </m:dPr>
+          <m:e>
+            <m:sSup>
+              <m:sSupPr>
+                <m:ctrlPr>
+                  <w:rPr>
+                    <w:rFonts w:ascii="Cambria Math" w:hAnsi="Cambria Math"/>
+                    <w:i/>
+                  </w:rPr>
+                </m:ctrlPr>
+              </m:sSupPr>
+              <m:e>
+                <m:r>
+                  <w:rPr>
+                    <w:rFonts w:ascii="Cambria Math" w:hAnsi="Cambria Math" w:hint="eastAsia"/>
+                  </w:rPr>
+                  <m:t>X</m:t>
+                </m:r>
+              </m:e>
+              <m:sup>
+                <m:r>
+                  <w:rPr>
+                    <w:rFonts w:ascii="Cambria Math" w:hAnsi="Cambria Math"/>
+                  </w:rPr>
+                  <m:t>n</m:t>
+                </m:r>
+              </m:sup>
+            </m:sSup>
+          </m:e>
+        </m:d>
+      </m:oMath>
+      <w:r>
+        <w:rPr>
+          <w:rFonts w:hint="eastAsia"/>
+        </w:rPr>
+        <w:t>,</w:t>
+      </w:r>
+      <w:r>
+        <w:t xml:space="preserve"> </w:t>
+      </w:r>
+      <w:r>
+        <w:rPr>
+          <w:rFonts w:hint="eastAsia"/>
+        </w:rPr>
+        <w:t>是有限的且在</w:t>
+      </w:r>
+      <m:oMath>
+        <m:r>
+          <m:rPr>
+            <m:sty m:val="p"/>
+          </m:rPr>
+          <w:rPr>
+            <w:rFonts w:ascii="Cambria Math" w:hAnsi="Cambria Math"/>
+          </w:rPr>
+          <m:t>t=0</m:t>
+        </m:r>
+      </m:oMath>
+      <w:r>
+        <w:rPr>
+          <w:rFonts w:hint="eastAsia"/>
+        </w:rPr>
+        <w:t>处等于</w:t>
+      </w:r>
+      <m:oMath>
+        <m:r>
+          <w:rPr>
+            <w:rFonts w:ascii="Cambria Math" w:hAnsi="Cambria Math"/>
+          </w:rPr>
+          <m:t>n</m:t>
+        </m:r>
+      </m:oMath>
+      <w:r>
+        <w:rPr>
+          <w:rFonts w:hint="eastAsia"/>
+        </w:rPr>
+        <w:t>阶</w:t>
+      </w:r>
+      <w:r>
+        <w:rPr>
+          <w:rFonts w:hint="eastAsia"/>
+        </w:rPr>
+        <w:t>导数</w:t>
+      </w:r>
+      <m:oMath>
+        <m:sSup>
+          <m:sSupPr>
+            <m:ctrlPr>
+              <w:rPr>
+                <w:rFonts w:ascii="Cambria Math" w:hAnsi="Cambria Math"/>
+              </w:rPr>
+            </m:ctrlPr>
+          </m:sSupPr>
+          <m:e>
+            <m:r>
+              <w:rPr>
+                <w:rFonts w:ascii="Cambria Math" w:hAnsi="Cambria Math"/>
+              </w:rPr>
+              <m:t>ψ</m:t>
+            </m:r>
+          </m:e>
+          <m:sup>
+            <m:d>
+              <m:dPr>
+                <m:ctrlPr>
+                  <w:rPr>
+                    <w:rFonts w:ascii="Cambria Math" w:hAnsi="Cambria Math"/>
+                    <w:i/>
+                  </w:rPr>
+                </m:ctrlPr>
+              </m:dPr>
+              <m:e>
+                <m:r>
+                  <w:rPr>
+                    <w:rFonts w:ascii="Cambria Math" w:hAnsi="Cambria Math"/>
+                  </w:rPr>
+                  <m:t>n</m:t>
+                </m:r>
+              </m:e>
+            </m:d>
+          </m:sup>
+        </m:sSup>
+        <m:r>
+          <w:rPr>
+            <w:rFonts w:ascii="Cambria Math" w:hAnsi="Cambria Math"/>
+          </w:rPr>
+          <m:t>(t)</m:t>
+        </m:r>
+      </m:oMath>
+      <w:r>
+        <w:t xml:space="preserve">. </w:t>
+      </w:r>
+      <w:r>
+        <w:rPr>
+          <w:rFonts w:hint="eastAsia"/>
+        </w:rPr>
+        <w:t>也就是</w:t>
+      </w:r>
+      <m:oMath>
+        <m:r>
+          <w:rPr>
+            <w:rFonts w:ascii="Cambria Math" w:hAnsi="Cambria Math"/>
+          </w:rPr>
+          <m:t>E</m:t>
+        </m:r>
+        <m:d>
+          <m:dPr>
+            <m:ctrlPr>
+              <w:rPr>
+                <w:rFonts w:ascii="Cambria Math" w:hAnsi="Cambria Math"/>
+                <w:i/>
+              </w:rPr>
+            </m:ctrlPr>
+          </m:dPr>
+          <m:e>
+            <m:sSup>
+              <m:sSupPr>
+                <m:ctrlPr>
+                  <w:rPr>
+                    <w:rFonts w:ascii="Cambria Math" w:hAnsi="Cambria Math"/>
+                    <w:i/>
+                  </w:rPr>
+                </m:ctrlPr>
+              </m:sSupPr>
+              <m:e>
+                <m:r>
+                  <w:rPr>
+                    <w:rFonts w:ascii="Cambria Math" w:hAnsi="Cambria Math" w:hint="eastAsia"/>
+                  </w:rPr>
+                  <m:t>X</m:t>
+                </m:r>
+              </m:e>
+              <m:sup>
+                <m:r>
+                  <w:rPr>
+                    <w:rFonts w:ascii="Cambria Math" w:hAnsi="Cambria Math"/>
+                  </w:rPr>
+                  <m:t>n</m:t>
+                </m:r>
+              </m:sup>
+            </m:sSup>
+          </m:e>
+        </m:d>
+        <m:r>
+          <w:rPr>
+            <w:rFonts w:ascii="Cambria Math" w:hAnsi="Cambria Math"/>
+          </w:rPr>
+          <m:t>=</m:t>
+        </m:r>
+        <m:sSup>
+          <m:sSupPr>
+            <m:ctrlPr>
+              <w:rPr>
+                <w:rFonts w:ascii="Cambria Math" w:hAnsi="Cambria Math"/>
+              </w:rPr>
+            </m:ctrlPr>
+          </m:sSupPr>
+          <m:e>
+            <m:r>
+              <w:rPr>
+                <w:rFonts w:ascii="Cambria Math" w:hAnsi="Cambria Math"/>
+              </w:rPr>
+              <m:t>ψ</m:t>
+            </m:r>
+          </m:e>
+          <m:sup>
+            <m:d>
+              <m:dPr>
+                <m:ctrlPr>
+                  <w:rPr>
+                    <w:rFonts w:ascii="Cambria Math" w:hAnsi="Cambria Math"/>
+                    <w:i/>
+                  </w:rPr>
+                </m:ctrlPr>
+              </m:dPr>
+              <m:e>
+                <m:r>
+                  <w:rPr>
+                    <w:rFonts w:ascii="Cambria Math" w:hAnsi="Cambria Math"/>
+                  </w:rPr>
+                  <m:t>n</m:t>
+                </m:r>
+              </m:e>
+            </m:d>
+          </m:sup>
+        </m:sSup>
+        <m:r>
+          <w:rPr>
+            <w:rFonts w:ascii="Cambria Math" w:hAnsi="Cambria Math"/>
+          </w:rPr>
+          <m:t>(</m:t>
+        </m:r>
+        <m:r>
+          <w:rPr>
+            <w:rFonts w:ascii="Cambria Math" w:hAnsi="Cambria Math"/>
+          </w:rPr>
+          <m:t>0</m:t>
+        </m:r>
+        <m:r>
+          <w:rPr>
+            <w:rFonts w:ascii="Cambria Math" w:hAnsi="Cambria Math"/>
+          </w:rPr>
+          <m:t>)</m:t>
+        </m:r>
+      </m:oMath>
+      <w:r>
+        <w:t xml:space="preserve">, </w:t>
+      </w:r>
+      <m:oMath>
+        <m:r>
+          <m:rPr>
+            <m:sty m:val="p"/>
+          </m:rPr>
+          <w:rPr>
+            <w:rFonts w:ascii="Cambria Math" w:hAnsi="Cambria Math" w:hint="eastAsia"/>
+          </w:rPr>
+          <m:t>其中</m:t>
+        </m:r>
+        <m:r>
+          <w:rPr>
+            <w:rFonts w:ascii="Cambria Math" w:hAnsi="Cambria Math"/>
+          </w:rPr>
+          <m:t>n</m:t>
+        </m:r>
+        <m:r>
+          <w:rPr>
+            <w:rFonts w:ascii="Cambria Math" w:hAnsi="Cambria Math"/>
+          </w:rPr>
+          <m:t>=1,2,⋯</m:t>
+        </m:r>
+      </m:oMath>
+    </w:p>
+    <w:p/>
+    <w:p>
+      <w:r>
+        <w:rPr>
+          <w:rFonts w:hint="eastAsia"/>
+          <w:b/>
+          <w:bCs/>
+          <w:sz w:val="22"/>
+          <w:szCs w:val="22"/>
+        </w:rPr>
+        <w:t>定理</w:t>
+      </w:r>
+      <w:r>
+        <w:rPr>
+          <w:rFonts w:hint="eastAsia"/>
+          <w:b/>
+          <w:bCs/>
+          <w:sz w:val="22"/>
+          <w:szCs w:val="22"/>
+        </w:rPr>
+        <w:t>4.4.</w:t>
+      </w:r>
+      <w:r>
+        <w:rPr>
+          <w:b/>
+          <w:bCs/>
+          <w:sz w:val="22"/>
+          <w:szCs w:val="22"/>
+        </w:rPr>
+        <w:t>3</w:t>
+      </w:r>
+      <w:r>
+        <w:t xml:space="preserve"> </w:t>
+      </w:r>
+      <w:r>
+        <w:rPr>
+          <w:rFonts w:hint="eastAsia"/>
+        </w:rPr>
+        <w:t>设</w:t>
+      </w:r>
+      <m:oMath>
+        <m:r>
+          <w:rPr>
+            <w:rFonts w:ascii="Cambria Math" w:hAnsi="Cambria Math"/>
+          </w:rPr>
+          <m:t>X</m:t>
+        </m:r>
+      </m:oMath>
+      <w:r>
+        <w:rPr>
+          <w:rFonts w:hint="eastAsia"/>
+        </w:rPr>
+        <w:t>是一个随机变量</w:t>
+      </w:r>
+      <w:r>
+        <w:rPr>
+          <w:rFonts w:hint="eastAsia"/>
+        </w:rPr>
+        <w:t>，</w:t>
+      </w:r>
+      <w:proofErr w:type="spellStart"/>
+      <w:r>
+        <w:rPr>
+          <w:rFonts w:hint="eastAsia"/>
+        </w:rPr>
+        <w:t>m</w:t>
+      </w:r>
+      <w:r>
+        <w:t>.g.f</w:t>
+      </w:r>
+      <w:proofErr w:type="spellEnd"/>
+      <w:r>
+        <w:t>.</w:t>
+      </w:r>
+      <w:r>
+        <w:rPr>
+          <w:rFonts w:hint="eastAsia"/>
+        </w:rPr>
+        <w:t>为</w:t>
+      </w:r>
+      <m:oMath>
+        <m:sSub>
+          <m:sSubPr>
+            <m:ctrlPr>
+              <w:rPr>
+                <w:rFonts w:ascii="Cambria Math" w:hAnsi="Cambria Math"/>
+              </w:rPr>
+            </m:ctrlPr>
+          </m:sSubPr>
+          <m:e>
+            <m:r>
+              <w:rPr>
+                <w:rFonts w:ascii="Cambria Math" w:hAnsi="Cambria Math"/>
+              </w:rPr>
+              <m:t>ψ</m:t>
+            </m:r>
+          </m:e>
+          <m:sub>
+            <m:r>
+              <w:rPr>
+                <w:rFonts w:ascii="Cambria Math" w:hAnsi="Cambria Math" w:hint="eastAsia"/>
+              </w:rPr>
+              <m:t>1</m:t>
+            </m:r>
+          </m:sub>
+        </m:sSub>
+      </m:oMath>
+      <w:r>
+        <w:t xml:space="preserve">; </w:t>
+      </w:r>
+      <w:r>
+        <w:rPr>
+          <w:rFonts w:hint="eastAsia"/>
+        </w:rPr>
+        <w:t>设</w:t>
+      </w:r>
+      <m:oMath>
+        <m:r>
+          <w:rPr>
+            <w:rFonts w:ascii="Cambria Math" w:hAnsi="Cambria Math"/>
+          </w:rPr>
+          <m:t>Y=aX+b</m:t>
+        </m:r>
+      </m:oMath>
+      <w:r>
+        <w:rPr>
+          <w:rFonts w:hint="eastAsia"/>
+        </w:rPr>
+        <w:t>,</w:t>
+      </w:r>
+      <w:r>
+        <w:t xml:space="preserve"> </w:t>
+      </w:r>
+      <w:r>
+        <w:rPr>
+          <w:rFonts w:hint="eastAsia"/>
+        </w:rPr>
+        <w:t>其中</w:t>
+      </w:r>
+      <w:r>
+        <w:rPr>
+          <w:rFonts w:hint="eastAsia"/>
+        </w:rPr>
+        <w:t>a</w:t>
+      </w:r>
+      <w:r>
+        <w:rPr>
+          <w:rFonts w:hint="eastAsia"/>
+        </w:rPr>
+        <w:t>和</w:t>
+      </w:r>
+      <w:r>
+        <w:rPr>
+          <w:rFonts w:hint="eastAsia"/>
+        </w:rPr>
+        <w:t>b</w:t>
+      </w:r>
+      <w:r>
+        <w:rPr>
+          <w:rFonts w:hint="eastAsia"/>
+        </w:rPr>
+        <w:t>是给定的常数；设</w:t>
+      </w:r>
+      <m:oMath>
+        <m:sSub>
+          <m:sSubPr>
+            <m:ctrlPr>
+              <w:rPr>
+                <w:rFonts w:ascii="Cambria Math" w:hAnsi="Cambria Math"/>
+              </w:rPr>
+            </m:ctrlPr>
+          </m:sSubPr>
+          <m:e>
+            <m:r>
+              <w:rPr>
+                <w:rFonts w:ascii="Cambria Math" w:hAnsi="Cambria Math"/>
+              </w:rPr>
+              <m:t>ψ</m:t>
+            </m:r>
+          </m:e>
+          <m:sub>
+            <m:r>
+              <w:rPr>
+                <w:rFonts w:ascii="Cambria Math" w:hAnsi="Cambria Math"/>
+              </w:rPr>
+              <m:t>2</m:t>
+            </m:r>
+          </m:sub>
+        </m:sSub>
+      </m:oMath>
+      <w:r>
+        <w:rPr>
+          <w:rFonts w:hint="eastAsia"/>
+        </w:rPr>
+        <w:t>为</w:t>
+      </w:r>
+      <m:oMath>
+        <m:r>
+          <w:rPr>
+            <w:rFonts w:ascii="Cambria Math" w:hAnsi="Cambria Math"/>
+          </w:rPr>
+          <m:t>Y</m:t>
+        </m:r>
+      </m:oMath>
+      <w:r>
+        <w:rPr>
+          <w:rFonts w:hint="eastAsia"/>
+        </w:rPr>
+        <w:t>的</w:t>
+      </w:r>
+      <w:proofErr w:type="spellStart"/>
+      <w:r>
+        <w:rPr>
+          <w:rFonts w:hint="eastAsia"/>
+        </w:rPr>
+        <w:t>m</w:t>
+      </w:r>
+      <w:r>
+        <w:t>.g.f</w:t>
+      </w:r>
+      <w:proofErr w:type="spellEnd"/>
+      <w:r>
+        <w:t xml:space="preserve">. </w:t>
+      </w:r>
+      <w:r>
+        <w:rPr>
+          <w:rFonts w:hint="eastAsia"/>
+        </w:rPr>
+        <w:t>对于每一个</w:t>
+      </w:r>
+      <w:r>
+        <w:rPr>
+          <w:rFonts w:hint="eastAsia"/>
+        </w:rPr>
+        <w:t>t</w:t>
+      </w:r>
+      <w:r>
+        <w:rPr>
+          <w:rFonts w:hint="eastAsia"/>
+        </w:rPr>
+        <w:t>值使得</w:t>
+      </w:r>
+      <m:oMath>
+        <m:sSub>
+          <m:sSubPr>
+            <m:ctrlPr>
+              <w:rPr>
+                <w:rFonts w:ascii="Cambria Math" w:hAnsi="Cambria Math"/>
+              </w:rPr>
+            </m:ctrlPr>
+          </m:sSubPr>
+          <m:e>
+            <m:r>
+              <w:rPr>
+                <w:rFonts w:ascii="Cambria Math" w:hAnsi="Cambria Math"/>
+              </w:rPr>
+              <m:t>ψ</m:t>
+            </m:r>
+          </m:e>
+          <m:sub>
+            <m:r>
+              <w:rPr>
+                <w:rFonts w:ascii="Cambria Math" w:hAnsi="Cambria Math" w:hint="eastAsia"/>
+              </w:rPr>
+              <m:t>1</m:t>
+            </m:r>
+          </m:sub>
+        </m:sSub>
+        <m:r>
+          <w:rPr>
+            <w:rFonts w:ascii="Cambria Math" w:hAnsi="Cambria Math"/>
+          </w:rPr>
+          <m:t>(at)</m:t>
+        </m:r>
+      </m:oMath>
+      <w:r>
+        <w:rPr>
+          <w:rFonts w:hint="eastAsia"/>
+        </w:rPr>
+        <w:t>是有限的，则</w:t>
+      </w:r>
+    </w:p>
+    <w:p>
+      <m:oMathPara>
+        <m:oMathParaPr>
+          <m:jc m:val="right"/>
+        </m:oMathParaPr>
+        <m:oMath>
+          <m:sSub>
+            <m:sSubPr>
+              <m:ctrlPr>
+                <w:rPr>
+                  <w:rFonts w:ascii="Cambria Math" w:hAnsi="Cambria Math"/>
+                </w:rPr>
+              </m:ctrlPr>
+            </m:sSubPr>
+            <m:e>
+              <m:r>
+                <w:rPr>
+                  <w:rFonts w:ascii="Cambria Math" w:hAnsi="Cambria Math"/>
+                </w:rPr>
+                <m:t>ψ</m:t>
+              </m:r>
+            </m:e>
+            <m:sub>
+              <m:r>
+                <w:rPr>
+                  <w:rFonts w:ascii="Cambria Math" w:hAnsi="Cambria Math"/>
+                </w:rPr>
+                <m:t>2</m:t>
+              </m:r>
+            </m:sub>
+          </m:sSub>
+          <m:d>
+            <m:dPr>
+              <m:ctrlPr>
+                <w:rPr>
+                  <w:rFonts w:ascii="Cambria Math" w:hAnsi="Cambria Math"/>
+                </w:rPr>
+              </m:ctrlPr>
+            </m:dPr>
+            <m:e>
+              <m:r>
+                <m:rPr>
+                  <m:sty m:val="p"/>
+                </m:rPr>
+                <w:rPr>
+                  <w:rFonts w:ascii="Cambria Math" w:hAnsi="Cambria Math"/>
+                </w:rPr>
+                <m:t>t</m:t>
+              </m:r>
+            </m:e>
+          </m:d>
+          <m:r>
+            <m:rPr>
+              <m:sty m:val="p"/>
+            </m:rPr>
+            <w:rPr>
+              <w:rFonts w:ascii="Cambria Math" w:hAnsi="Cambria Math"/>
+            </w:rPr>
+            <m:t>=</m:t>
+          </m:r>
+          <m:sSup>
+            <m:sSupPr>
+              <m:ctrlPr>
+                <w:rPr>
+                  <w:rFonts w:ascii="Cambria Math" w:hAnsi="Cambria Math"/>
+                </w:rPr>
+              </m:ctrlPr>
+            </m:sSupPr>
+            <m:e>
+              <m:r>
+                <m:rPr>
+                  <m:sty m:val="p"/>
+                </m:rPr>
+                <w:rPr>
+                  <w:rFonts w:ascii="Cambria Math" w:hAnsi="Cambria Math"/>
+                </w:rPr>
+                <m:t>e</m:t>
+              </m:r>
+            </m:e>
+            <m:sup>
+              <m:r>
+                <m:rPr>
+                  <m:sty m:val="p"/>
+                </m:rPr>
+                <w:rPr>
+                  <w:rFonts w:ascii="Cambria Math" w:hAnsi="Cambria Math"/>
+                </w:rPr>
+                <m:t>bt</m:t>
+              </m:r>
+            </m:sup>
+          </m:sSup>
+          <m:sSub>
+            <m:sSubPr>
+              <m:ctrlPr>
+                <w:rPr>
+                  <w:rFonts w:ascii="Cambria Math" w:hAnsi="Cambria Math"/>
+                </w:rPr>
+              </m:ctrlPr>
+            </m:sSubPr>
+            <m:e>
+              <m:r>
+                <w:rPr>
+                  <w:rFonts w:ascii="Cambria Math" w:hAnsi="Cambria Math"/>
+                </w:rPr>
+                <m:t>ψ</m:t>
+              </m:r>
+            </m:e>
+            <m:sub>
+              <m:r>
+                <w:rPr>
+                  <w:rFonts w:ascii="Cambria Math" w:hAnsi="Cambria Math" w:hint="eastAsia"/>
+                </w:rPr>
+                <m:t>1</m:t>
+              </m:r>
+            </m:sub>
+          </m:sSub>
+          <m:d>
+            <m:dPr>
+              <m:ctrlPr>
+                <w:rPr>
+                  <w:rFonts w:ascii="Cambria Math" w:hAnsi="Cambria Math"/>
+                  <w:i/>
+                </w:rPr>
+              </m:ctrlPr>
+            </m:dPr>
+            <m:e>
+              <m:r>
+                <w:rPr>
+                  <w:rFonts w:ascii="Cambria Math" w:hAnsi="Cambria Math"/>
+                </w:rPr>
+                <m:t>at</m:t>
+              </m:r>
+            </m:e>
+          </m:d>
+          <m:r>
+            <w:rPr>
+              <w:rFonts w:ascii="Cambria Math" w:hAnsi="Cambria Math"/>
+            </w:rPr>
+            <m:t xml:space="preserve">                                                         </m:t>
+          </m:r>
+          <m:d>
+            <m:dPr>
+              <m:ctrlPr>
+                <w:rPr>
+                  <w:rFonts w:ascii="Cambria Math" w:hAnsi="Cambria Math"/>
+                  <w:i/>
+                </w:rPr>
+              </m:ctrlPr>
+            </m:dPr>
+            <m:e>
+              <m:r>
+                <w:rPr>
+                  <w:rFonts w:ascii="Cambria Math" w:hAnsi="Cambria Math"/>
+                </w:rPr>
+                <m:t>4.4.2</m:t>
+              </m:r>
+            </m:e>
+          </m:d>
+          <m:r>
+            <w:rPr>
+              <w:rFonts w:ascii="Cambria Math" w:hAnsi="Cambria Math"/>
+            </w:rPr>
+            <m:t xml:space="preserve">     </m:t>
+          </m:r>
+        </m:oMath>
+      </m:oMathPara>
+    </w:p>
+    <w:p/>
+    <w:p>
+      <w:r>
+        <w:rPr>
+          <w:rFonts w:hint="eastAsia"/>
+          <w:b/>
+          <w:bCs/>
+          <w:sz w:val="22"/>
+          <w:szCs w:val="22"/>
+        </w:rPr>
+        <w:t>定理</w:t>
+      </w:r>
+      <w:r>
+        <w:rPr>
+          <w:rFonts w:hint="eastAsia"/>
+          <w:b/>
+          <w:bCs/>
+          <w:sz w:val="22"/>
+          <w:szCs w:val="22"/>
+        </w:rPr>
+        <w:t>4.4.4</w:t>
+      </w:r>
+      <w:r>
+        <w:rPr>
+          <w:b/>
+          <w:bCs/>
+          <w:sz w:val="22"/>
+          <w:szCs w:val="22"/>
+        </w:rPr>
+        <w:t xml:space="preserve"> </w:t>
+      </w:r>
+      <w:r>
+        <w:rPr>
+          <w:rFonts w:hint="eastAsia"/>
+        </w:rPr>
+        <w:t>假设</w:t>
+      </w:r>
+      <w:bookmarkStart w:id="1" w:name="_Hlk13650221"/>
+      <m:oMath>
+        <m:sSub>
+          <m:sSubPr>
+            <m:ctrlPr>
+              <w:rPr>
+                <w:rFonts w:ascii="Cambria Math" w:hAnsi="Cambria Math"/>
+              </w:rPr>
+            </m:ctrlPr>
+          </m:sSubPr>
+          <m:e>
+            <m:r>
+              <w:rPr>
+                <w:rFonts w:ascii="Cambria Math" w:hAnsi="Cambria Math"/>
+              </w:rPr>
+              <m:t>X</m:t>
+            </m:r>
+          </m:e>
+          <m:sub>
+            <m:r>
+              <w:rPr>
+                <w:rFonts w:ascii="Cambria Math" w:hAnsi="Cambria Math"/>
+              </w:rPr>
+              <m:t>1</m:t>
+            </m:r>
+          </m:sub>
+        </m:sSub>
+        <w:bookmarkEnd w:id="1"/>
+        <m:r>
+          <w:rPr>
+            <w:rFonts w:ascii="Cambria Math" w:hAnsi="Cambria Math"/>
+          </w:rPr>
+          <m:t>,⋯,</m:t>
+        </m:r>
+        <m:sSub>
+          <m:sSubPr>
+            <m:ctrlPr>
+              <w:rPr>
+                <w:rFonts w:ascii="Cambria Math" w:hAnsi="Cambria Math"/>
+                <w:i/>
+              </w:rPr>
+            </m:ctrlPr>
+          </m:sSubPr>
+          <m:e>
+            <m:r>
+              <w:rPr>
+                <w:rFonts w:ascii="Cambria Math" w:hAnsi="Cambria Math"/>
+              </w:rPr>
+              <m:t>X</m:t>
+            </m:r>
+          </m:e>
+          <m:sub>
+            <m:r>
+              <w:rPr>
+                <w:rFonts w:ascii="Cambria Math" w:hAnsi="Cambria Math"/>
+              </w:rPr>
+              <m:t>n</m:t>
+            </m:r>
+          </m:sub>
+        </m:sSub>
+      </m:oMath>
+      <w:r>
+        <w:rPr>
+          <w:rFonts w:hint="eastAsia"/>
+        </w:rPr>
+        <w:t>是</w:t>
+      </w:r>
+      <w:r>
+        <w:rPr>
+          <w:rFonts w:hint="eastAsia"/>
+        </w:rPr>
+        <w:t>n</w:t>
+      </w:r>
+      <w:r>
+        <w:rPr>
+          <w:rFonts w:hint="eastAsia"/>
+        </w:rPr>
+        <w:t>个独立随机变量</w:t>
+      </w:r>
+      <w:r>
+        <w:rPr>
+          <w:rFonts w:hint="eastAsia"/>
+        </w:rPr>
+        <w:t>，对于</w:t>
+      </w:r>
+      <m:oMath>
+        <m:r>
+          <w:rPr>
+            <w:rFonts w:ascii="Cambria Math" w:hAnsi="Cambria Math"/>
+          </w:rPr>
+          <m:t>i=1,⋯,n</m:t>
+        </m:r>
+      </m:oMath>
+      <w:r>
+        <w:rPr>
+          <w:rFonts w:hint="eastAsia"/>
+        </w:rPr>
+        <w:t>,</w:t>
+      </w:r>
+      <w:r>
+        <w:t xml:space="preserve"> </w:t>
+      </w:r>
+      <w:r>
+        <w:rPr>
+          <w:rFonts w:hint="eastAsia"/>
+        </w:rPr>
+        <w:t>设</w:t>
+      </w:r>
+      <m:oMath>
+        <m:sSub>
+          <m:sSubPr>
+            <m:ctrlPr>
+              <w:rPr>
+                <w:rFonts w:ascii="Cambria Math" w:hAnsi="Cambria Math"/>
+              </w:rPr>
+            </m:ctrlPr>
+          </m:sSubPr>
+          <m:e>
+            <m:r>
+              <w:rPr>
+                <w:rFonts w:ascii="Cambria Math" w:hAnsi="Cambria Math"/>
+              </w:rPr>
+              <m:t>ψ</m:t>
+            </m:r>
+          </m:e>
+          <m:sub>
+            <m:r>
+              <w:rPr>
+                <w:rFonts w:ascii="Cambria Math" w:hAnsi="Cambria Math"/>
+              </w:rPr>
+              <m:t>i</m:t>
+            </m:r>
+          </m:sub>
+        </m:sSub>
+      </m:oMath>
+      <w:r>
+        <w:rPr>
+          <w:rFonts w:hint="eastAsia"/>
+        </w:rPr>
+        <w:t>为</w:t>
+      </w:r>
+      <m:oMath>
+        <m:sSub>
+          <m:sSubPr>
+            <m:ctrlPr>
+              <w:rPr>
+                <w:rFonts w:ascii="Cambria Math" w:hAnsi="Cambria Math"/>
+              </w:rPr>
+            </m:ctrlPr>
+          </m:sSubPr>
+          <m:e>
+            <m:r>
+              <w:rPr>
+                <w:rFonts w:ascii="Cambria Math" w:hAnsi="Cambria Math" w:hint="eastAsia"/>
+              </w:rPr>
+              <m:t>X</m:t>
+            </m:r>
+          </m:e>
+          <m:sub>
+            <m:r>
+              <w:rPr>
+                <w:rFonts w:ascii="Cambria Math" w:hAnsi="Cambria Math"/>
+              </w:rPr>
+              <m:t>i</m:t>
+            </m:r>
+          </m:sub>
+        </m:sSub>
+      </m:oMath>
+      <w:r>
+        <w:rPr>
+          <w:rFonts w:hint="eastAsia"/>
+        </w:rPr>
+        <w:t>的</w:t>
+      </w:r>
+      <w:proofErr w:type="spellStart"/>
+      <w:r>
+        <w:rPr>
+          <w:rFonts w:hint="eastAsia"/>
+        </w:rPr>
+        <w:t>m</w:t>
+      </w:r>
+      <w:r>
+        <w:t>.g.f</w:t>
+      </w:r>
+      <w:proofErr w:type="spellEnd"/>
+      <w:r>
+        <w:t xml:space="preserve">. </w:t>
+      </w:r>
+      <m:oMath>
+        <m:r>
+          <w:rPr>
+            <w:rFonts w:ascii="Cambria Math" w:hAnsi="Cambria Math"/>
+          </w:rPr>
+          <m:t>Y=</m:t>
+        </m:r>
+        <m:sSub>
+          <m:sSubPr>
+            <m:ctrlPr>
+              <w:rPr>
+                <w:rFonts w:ascii="Cambria Math" w:hAnsi="Cambria Math"/>
+              </w:rPr>
+            </m:ctrlPr>
+          </m:sSubPr>
+          <m:e>
+            <m:r>
+              <w:rPr>
+                <w:rFonts w:ascii="Cambria Math" w:hAnsi="Cambria Math" w:hint="eastAsia"/>
+              </w:rPr>
+              <m:t>X</m:t>
+            </m:r>
+          </m:e>
+          <m:sub>
+            <m:r>
+              <w:rPr>
+                <w:rFonts w:ascii="Cambria Math" w:hAnsi="Cambria Math"/>
+              </w:rPr>
+              <m:t>1</m:t>
+            </m:r>
+          </m:sub>
+        </m:sSub>
+        <m:r>
+          <w:rPr>
+            <w:rFonts w:ascii="Cambria Math" w:hAnsi="Cambria Math"/>
+          </w:rPr>
+          <m:t>+⋯+</m:t>
+        </m:r>
+        <m:sSub>
+          <m:sSubPr>
+            <m:ctrlPr>
+              <w:rPr>
+                <w:rFonts w:ascii="Cambria Math" w:hAnsi="Cambria Math"/>
+              </w:rPr>
+            </m:ctrlPr>
+          </m:sSubPr>
+          <m:e>
+            <m:r>
+              <w:rPr>
+                <w:rFonts w:ascii="Cambria Math" w:hAnsi="Cambria Math" w:hint="eastAsia"/>
+              </w:rPr>
+              <m:t>X</m:t>
+            </m:r>
+          </m:e>
+          <m:sub>
+            <m:r>
+              <w:rPr>
+                <w:rFonts w:ascii="Cambria Math" w:hAnsi="Cambria Math"/>
+              </w:rPr>
+              <m:t>n</m:t>
+            </m:r>
+          </m:sub>
+        </m:sSub>
+      </m:oMath>
+      <w:r>
+        <w:rPr>
+          <w:rFonts w:hint="eastAsia"/>
+        </w:rPr>
+        <w:t>,</w:t>
+      </w:r>
+      <w:r>
+        <w:t xml:space="preserve"> </w:t>
+      </w:r>
+      <w:r>
+        <w:rPr>
+          <w:rFonts w:hint="eastAsia"/>
+        </w:rPr>
+        <w:t>设</w:t>
+      </w:r>
+      <m:oMath>
+        <m:r>
+          <w:rPr>
+            <w:rFonts w:ascii="Cambria Math" w:hAnsi="Cambria Math"/>
+          </w:rPr>
+          <m:t>ψ</m:t>
+        </m:r>
+      </m:oMath>
+      <w:r>
+        <w:rPr>
+          <w:rFonts w:hint="eastAsia"/>
+        </w:rPr>
+        <w:t>为</w:t>
+      </w:r>
+      <m:oMath>
+        <m:r>
+          <w:rPr>
+            <w:rFonts w:ascii="Cambria Math" w:hAnsi="Cambria Math"/>
+          </w:rPr>
+          <m:t>Y</m:t>
+        </m:r>
+      </m:oMath>
+      <w:r>
+        <w:rPr>
+          <w:rFonts w:hint="eastAsia"/>
+        </w:rPr>
+        <w:t>的</w:t>
+      </w:r>
+      <w:proofErr w:type="spellStart"/>
+      <w:r>
+        <w:rPr>
+          <w:rFonts w:hint="eastAsia"/>
+        </w:rPr>
+        <w:t>m</w:t>
+      </w:r>
+      <w:r>
+        <w:t>.g.f</w:t>
+      </w:r>
+      <w:proofErr w:type="spellEnd"/>
+      <w:r>
+        <w:t>.</w:t>
+      </w:r>
+      <w:r>
+        <w:t xml:space="preserve"> </w:t>
+      </w:r>
+      <w:r>
+        <w:rPr>
+          <w:rFonts w:hint="eastAsia"/>
+        </w:rPr>
+        <w:t>对于每一个</w:t>
+      </w:r>
+      <w:r>
+        <w:rPr>
+          <w:rFonts w:hint="eastAsia"/>
+        </w:rPr>
+        <w:t>t</w:t>
+      </w:r>
+      <w:r>
+        <w:rPr>
+          <w:rFonts w:hint="eastAsia"/>
+        </w:rPr>
+        <w:t>值使得</w:t>
+      </w:r>
+      <m:oMath>
+        <m:sSub>
+          <m:sSubPr>
+            <m:ctrlPr>
+              <w:rPr>
+                <w:rFonts w:ascii="Cambria Math" w:hAnsi="Cambria Math"/>
+              </w:rPr>
+            </m:ctrlPr>
+          </m:sSubPr>
+          <m:e>
+            <m:r>
+              <w:rPr>
+                <w:rFonts w:ascii="Cambria Math" w:hAnsi="Cambria Math"/>
+              </w:rPr>
+              <m:t>ψ</m:t>
+            </m:r>
+          </m:e>
+          <m:sub>
+            <m:r>
+              <w:rPr>
+                <w:rFonts w:ascii="Cambria Math" w:hAnsi="Cambria Math"/>
+              </w:rPr>
+              <m:t>i</m:t>
+            </m:r>
+          </m:sub>
+        </m:sSub>
+        <m:r>
+          <w:rPr>
+            <w:rFonts w:ascii="Cambria Math" w:hAnsi="Cambria Math"/>
+          </w:rPr>
+          <m:t>(t)</m:t>
+        </m:r>
+      </m:oMath>
+      <w:r>
+        <w:rPr>
+          <w:rFonts w:hint="eastAsia"/>
+        </w:rPr>
+        <w:t>是有限的，则</w:t>
+      </w:r>
+    </w:p>
+    <w:p>
+      <w:pPr>
+        <w:rPr>
+          <w:rFonts w:hint="eastAsia"/>
+        </w:rPr>
+      </w:pPr>
+    </w:p>
+    <w:p>
+      <w:pPr>
+        <w:rPr>
+          <w:iCs/>
+        </w:rPr>
+      </w:pPr>
+      <m:oMathPara>
+        <m:oMathParaPr>
+          <m:jc m:val="right"/>
+        </m:oMathParaPr>
+        <m:oMath>
+          <m:r>
+            <w:rPr>
+              <w:rFonts w:ascii="Cambria Math" w:hAnsi="Cambria Math"/>
+            </w:rPr>
+            <m:t>ψ</m:t>
+          </m:r>
+          <m:d>
+            <m:dPr>
+              <m:ctrlPr>
+                <w:rPr>
+                  <w:rFonts w:ascii="Cambria Math" w:hAnsi="Cambria Math"/>
+                  <w:i/>
+                  <w:iCs/>
+                </w:rPr>
+              </m:ctrlPr>
+            </m:dPr>
+            <m:e>
+              <m:r>
+                <w:rPr>
+                  <w:rFonts w:ascii="Cambria Math" w:hAnsi="Cambria Math"/>
+                </w:rPr>
+                <m:t>t</m:t>
+              </m:r>
+            </m:e>
+          </m:d>
+          <m:r>
+            <w:rPr>
+              <w:rFonts w:ascii="Cambria Math" w:hAnsi="Cambria Math"/>
+            </w:rPr>
+            <m:t>=</m:t>
+          </m:r>
+          <m:nary>
+            <m:naryPr>
+              <m:chr m:val="∏"/>
+              <m:limLoc m:val="undOvr"/>
+              <m:ctrlPr>
+                <w:rPr>
+                  <w:rFonts w:ascii="Cambria Math" w:hAnsi="Cambria Math"/>
+                  <w:i/>
+                  <w:iCs/>
+                </w:rPr>
+              </m:ctrlPr>
+            </m:naryPr>
+            <m:sub>
+              <m:r>
+                <w:rPr>
+                  <w:rFonts w:ascii="Cambria Math" w:hAnsi="Cambria Math"/>
+                </w:rPr>
+                <m:t>i=1</m:t>
+              </m:r>
+            </m:sub>
+            <m:sup>
+              <m:r>
+                <w:rPr>
+                  <w:rFonts w:ascii="Cambria Math" w:hAnsi="Cambria Math"/>
+                </w:rPr>
+                <m:t>n</m:t>
+              </m:r>
+            </m:sup>
+            <m:e>
+              <m:sSub>
+                <m:sSubPr>
+                  <m:ctrlPr>
+                    <w:rPr>
+                      <w:rFonts w:ascii="Cambria Math" w:hAnsi="Cambria Math"/>
+                    </w:rPr>
+                  </m:ctrlPr>
+                </m:sSubPr>
+                <m:e>
+                  <m:r>
+                    <w:rPr>
+                      <w:rFonts w:ascii="Cambria Math" w:hAnsi="Cambria Math"/>
+                    </w:rPr>
+                    <m:t>ψ</m:t>
+                  </m:r>
+                </m:e>
+                <m:sub>
+                  <m:r>
+                    <w:rPr>
+                      <w:rFonts w:ascii="Cambria Math" w:hAnsi="Cambria Math"/>
+                    </w:rPr>
+                    <m:t>i</m:t>
+                  </m:r>
+                </m:sub>
+              </m:sSub>
+              <m:d>
+                <m:dPr>
+                  <m:ctrlPr>
+                    <w:rPr>
+                      <w:rFonts w:ascii="Cambria Math" w:hAnsi="Cambria Math"/>
+                      <w:i/>
+                    </w:rPr>
+                  </m:ctrlPr>
+                </m:dPr>
+                <m:e>
+                  <m:r>
+                    <w:rPr>
+                      <w:rFonts w:ascii="Cambria Math" w:hAnsi="Cambria Math"/>
+                    </w:rPr>
+                    <m:t>t</m:t>
+                  </m:r>
+                </m:e>
+              </m:d>
+            </m:e>
+          </m:nary>
+          <m:r>
+            <w:rPr>
+              <w:rFonts w:ascii="Cambria Math" w:hAnsi="Cambria Math"/>
+            </w:rPr>
+            <m:t xml:space="preserve">.                                                            </m:t>
+          </m:r>
+          <m:d>
+            <m:dPr>
+              <m:ctrlPr>
+                <w:rPr>
+                  <w:rFonts w:ascii="Cambria Math" w:hAnsi="Cambria Math"/>
+                  <w:i/>
+                  <w:iCs/>
+                </w:rPr>
+              </m:ctrlPr>
+            </m:dPr>
+            <m:e>
+              <m:r>
+                <w:rPr>
+                  <w:rFonts w:ascii="Cambria Math" w:hAnsi="Cambria Math"/>
+                </w:rPr>
+                <m:t>4.4.3</m:t>
+              </m:r>
+            </m:e>
+          </m:d>
+          <m:r>
+            <w:rPr>
+              <w:rFonts w:ascii="Cambria Math" w:hAnsi="Cambria Math"/>
+            </w:rPr>
+            <m:t xml:space="preserve">     </m:t>
+          </m:r>
+        </m:oMath>
+      </m:oMathPara>
+    </w:p>
+    <w:p/>
+    <w:p>
+      <w:r>
+        <w:rPr>
+          <w:rFonts w:hint="eastAsia"/>
+          <w:b/>
+          <w:bCs/>
+          <w:sz w:val="22"/>
+          <w:szCs w:val="22"/>
+        </w:rPr>
+        <w:t>定理</w:t>
+      </w:r>
+      <w:r>
+        <w:rPr>
+          <w:rFonts w:hint="eastAsia"/>
+          <w:b/>
+          <w:bCs/>
+          <w:sz w:val="22"/>
+          <w:szCs w:val="22"/>
+        </w:rPr>
+        <w:t>4.4.5</w:t>
+      </w:r>
+      <w:r>
+        <w:t xml:space="preserve"> </w:t>
+      </w:r>
+      <w:r>
+        <w:rPr>
+          <w:rFonts w:hint="eastAsia"/>
+        </w:rPr>
+        <w:t>如果</w:t>
+      </w:r>
+      <w:r>
+        <w:rPr>
+          <w:rFonts w:hint="eastAsia"/>
+        </w:rPr>
+        <w:t>随机变量</w:t>
+      </w:r>
+      <m:oMath>
+        <m:sSub>
+          <m:sSubPr>
+            <m:ctrlPr>
+              <w:rPr>
+                <w:rFonts w:ascii="Cambria Math" w:hAnsi="Cambria Math"/>
+              </w:rPr>
+            </m:ctrlPr>
+          </m:sSubPr>
+          <m:e>
+            <m:r>
+              <w:rPr>
+                <w:rFonts w:ascii="Cambria Math" w:hAnsi="Cambria Math"/>
+              </w:rPr>
+              <m:t>X</m:t>
+            </m:r>
+          </m:e>
+          <m:sub>
+            <m:r>
+              <w:rPr>
+                <w:rFonts w:ascii="Cambria Math" w:hAnsi="Cambria Math"/>
+              </w:rPr>
+              <m:t>1</m:t>
+            </m:r>
+          </m:sub>
+        </m:sSub>
+      </m:oMath>
+      <w:r>
+        <w:rPr>
+          <w:rFonts w:hint="eastAsia"/>
+        </w:rPr>
+        <w:t>和</w:t>
+      </w:r>
+      <m:oMath>
+        <m:sSub>
+          <m:sSubPr>
+            <m:ctrlPr>
+              <w:rPr>
+                <w:rFonts w:ascii="Cambria Math" w:hAnsi="Cambria Math"/>
+              </w:rPr>
+            </m:ctrlPr>
+          </m:sSubPr>
+          <m:e>
+            <m:r>
+              <w:rPr>
+                <w:rFonts w:ascii="Cambria Math" w:hAnsi="Cambria Math"/>
+              </w:rPr>
+              <m:t>X</m:t>
+            </m:r>
+          </m:e>
+          <m:sub>
+            <m:r>
+              <w:rPr>
+                <w:rFonts w:ascii="Cambria Math" w:hAnsi="Cambria Math"/>
+              </w:rPr>
+              <m:t>2</m:t>
+            </m:r>
+          </m:sub>
+        </m:sSub>
+      </m:oMath>
+      <w:r>
+        <w:rPr>
+          <w:rFonts w:hint="eastAsia"/>
+        </w:rPr>
+        <w:t>的</w:t>
+      </w:r>
+      <w:proofErr w:type="spellStart"/>
+      <w:r>
+        <w:rPr>
+          <w:rFonts w:hint="eastAsia"/>
+        </w:rPr>
+        <w:t>m</w:t>
+      </w:r>
+      <w:r>
+        <w:t>.g.f</w:t>
+      </w:r>
+      <w:proofErr w:type="spellEnd"/>
+      <w:r>
+        <w:t>.</w:t>
+      </w:r>
+      <w:r>
+        <w:rPr>
+          <w:rFonts w:hint="eastAsia"/>
+        </w:rPr>
+        <w:t>是有限的且在点</w:t>
+      </w:r>
+      <w:r>
+        <w:rPr>
+          <w:rFonts w:hint="eastAsia"/>
+        </w:rPr>
+        <w:t>t</w:t>
+      </w:r>
+      <w:r>
+        <w:t>=0</w:t>
+      </w:r>
+      <w:r>
+        <w:rPr>
+          <w:rFonts w:hint="eastAsia"/>
+        </w:rPr>
+        <w:t>附近的开区间对所有的</w:t>
+      </w:r>
+      <w:r>
+        <w:t>t</w:t>
+      </w:r>
+      <w:r>
+        <w:rPr>
+          <w:rFonts w:hint="eastAsia"/>
+        </w:rPr>
+        <w:t>值都是相等的，则</w:t>
+      </w:r>
+      <m:oMath>
+        <m:sSub>
+          <m:sSubPr>
+            <m:ctrlPr>
+              <w:rPr>
+                <w:rFonts w:ascii="Cambria Math" w:hAnsi="Cambria Math"/>
+              </w:rPr>
+            </m:ctrlPr>
+          </m:sSubPr>
+          <m:e>
+            <m:r>
+              <w:rPr>
+                <w:rFonts w:ascii="Cambria Math" w:hAnsi="Cambria Math"/>
+              </w:rPr>
+              <m:t>X</m:t>
+            </m:r>
+          </m:e>
+          <m:sub>
+            <m:r>
+              <w:rPr>
+                <w:rFonts w:ascii="Cambria Math" w:hAnsi="Cambria Math"/>
+              </w:rPr>
+              <m:t>1</m:t>
+            </m:r>
+          </m:sub>
+        </m:sSub>
+      </m:oMath>
+      <w:r>
+        <w:rPr>
+          <w:rFonts w:hint="eastAsia"/>
+        </w:rPr>
+        <w:t>和</w:t>
+      </w:r>
+      <m:oMath>
+        <m:sSub>
+          <m:sSubPr>
+            <m:ctrlPr>
+              <w:rPr>
+                <w:rFonts w:ascii="Cambria Math" w:hAnsi="Cambria Math"/>
+              </w:rPr>
+            </m:ctrlPr>
+          </m:sSubPr>
+          <m:e>
+            <m:r>
+              <w:rPr>
+                <w:rFonts w:ascii="Cambria Math" w:hAnsi="Cambria Math"/>
+              </w:rPr>
+              <m:t>X</m:t>
+            </m:r>
+          </m:e>
+          <m:sub>
+            <m:r>
+              <w:rPr>
+                <w:rFonts w:ascii="Cambria Math" w:hAnsi="Cambria Math"/>
+              </w:rPr>
+              <m:t>2</m:t>
+            </m:r>
+          </m:sub>
+        </m:sSub>
+      </m:oMath>
+      <w:r>
+        <w:rPr>
+          <w:rFonts w:hint="eastAsia"/>
+        </w:rPr>
+        <w:t>的</w:t>
+      </w:r>
+      <w:r>
+        <w:rPr>
+          <w:rFonts w:hint="eastAsia"/>
+        </w:rPr>
+        <w:t>概率分布也是相等的。</w:t>
+      </w:r>
+    </w:p>
+    <w:p/>
+    <w:p>
+      <w:pPr>
+        <w:rPr>
+          <w:rFonts w:hint="eastAsia"/>
+        </w:rPr>
+      </w:pPr>
+      <w:r>
+        <w:rPr>
+          <w:rFonts w:hint="eastAsia"/>
+          <w:b/>
+          <w:bCs/>
+          <w:sz w:val="22"/>
+          <w:szCs w:val="22"/>
+        </w:rPr>
+        <w:t>定理</w:t>
+      </w:r>
+      <w:r>
+        <w:rPr>
+          <w:rFonts w:hint="eastAsia"/>
+          <w:b/>
+          <w:bCs/>
+          <w:sz w:val="22"/>
+          <w:szCs w:val="22"/>
+        </w:rPr>
+        <w:t>4.4.6</w:t>
+      </w:r>
+      <w:r>
+        <w:t xml:space="preserve"> </w:t>
+      </w:r>
+      <w:r>
+        <w:rPr>
+          <w:rFonts w:hint="eastAsia"/>
+        </w:rPr>
+        <w:t>如果</w:t>
+      </w:r>
+      <m:oMath>
+        <m:sSub>
+          <m:sSubPr>
+            <m:ctrlPr>
+              <w:rPr>
+                <w:rFonts w:ascii="Cambria Math" w:hAnsi="Cambria Math"/>
+              </w:rPr>
+            </m:ctrlPr>
+          </m:sSubPr>
+          <m:e>
+            <m:r>
+              <w:rPr>
+                <w:rFonts w:ascii="Cambria Math" w:hAnsi="Cambria Math"/>
+              </w:rPr>
+              <m:t>X</m:t>
+            </m:r>
+          </m:e>
+          <m:sub>
+            <m:r>
+              <w:rPr>
+                <w:rFonts w:ascii="Cambria Math" w:hAnsi="Cambria Math"/>
+              </w:rPr>
+              <m:t>1</m:t>
+            </m:r>
+          </m:sub>
+        </m:sSub>
+      </m:oMath>
+      <w:r>
+        <w:rPr>
+          <w:rFonts w:hint="eastAsia"/>
+        </w:rPr>
+        <w:t>和</w:t>
+      </w:r>
+      <m:oMath>
+        <m:sSub>
+          <m:sSubPr>
+            <m:ctrlPr>
+              <w:rPr>
+                <w:rFonts w:ascii="Cambria Math" w:hAnsi="Cambria Math"/>
+              </w:rPr>
+            </m:ctrlPr>
+          </m:sSubPr>
+          <m:e>
+            <m:r>
+              <w:rPr>
+                <w:rFonts w:ascii="Cambria Math" w:hAnsi="Cambria Math"/>
+              </w:rPr>
+              <m:t>X</m:t>
+            </m:r>
+          </m:e>
+          <m:sub>
+            <m:r>
+              <w:rPr>
+                <w:rFonts w:ascii="Cambria Math" w:hAnsi="Cambria Math"/>
+              </w:rPr>
+              <m:t>2</m:t>
+            </m:r>
+          </m:sub>
+        </m:sSub>
+      </m:oMath>
+      <w:r>
+        <w:rPr>
+          <w:rFonts w:hint="eastAsia"/>
+        </w:rPr>
+        <w:t>是独立随机变量，如果</w:t>
+      </w:r>
+      <m:oMath>
+        <m:sSub>
+          <m:sSubPr>
+            <m:ctrlPr>
+              <w:rPr>
+                <w:rFonts w:ascii="Cambria Math" w:hAnsi="Cambria Math"/>
+              </w:rPr>
+            </m:ctrlPr>
+          </m:sSubPr>
+          <m:e>
+            <m:r>
+              <w:rPr>
+                <w:rFonts w:ascii="Cambria Math" w:hAnsi="Cambria Math"/>
+              </w:rPr>
+              <m:t>X</m:t>
+            </m:r>
+          </m:e>
+          <m:sub>
+            <m:r>
+              <w:rPr>
+                <w:rFonts w:ascii="Cambria Math" w:hAnsi="Cambria Math"/>
+              </w:rPr>
+              <m:t>1</m:t>
+            </m:r>
+          </m:sub>
+        </m:sSub>
+      </m:oMath>
+      <w:r>
+        <w:rPr>
+          <w:rFonts w:hint="eastAsia"/>
+        </w:rPr>
+        <w:t>拥有二项分布，参数为</w:t>
+      </w:r>
+      <m:oMath>
+        <m:sSub>
+          <m:sSubPr>
+            <m:ctrlPr>
+              <w:rPr>
+                <w:rFonts w:ascii="Cambria Math" w:hAnsi="Cambria Math"/>
+              </w:rPr>
+            </m:ctrlPr>
+          </m:sSubPr>
+          <m:e>
+            <m:r>
+              <w:rPr>
+                <w:rFonts w:ascii="Cambria Math" w:hAnsi="Cambria Math"/>
+              </w:rPr>
+              <m:t>n</m:t>
+            </m:r>
+          </m:e>
+          <m:sub>
+            <m:r>
+              <w:rPr>
+                <w:rFonts w:ascii="Cambria Math" w:hAnsi="Cambria Math"/>
+              </w:rPr>
+              <m:t>i</m:t>
+            </m:r>
+          </m:sub>
+        </m:sSub>
+      </m:oMath>
+      <w:r>
+        <w:rPr>
+          <w:rFonts w:hint="eastAsia"/>
+        </w:rPr>
+        <w:t>和</w:t>
+      </w:r>
+      <w:r>
+        <w:rPr>
+          <w:rFonts w:hint="eastAsia"/>
+        </w:rPr>
+        <w:t>p</w:t>
+      </w:r>
+      <w:r>
+        <w:rPr>
+          <w:rFonts w:hint="eastAsia"/>
+        </w:rPr>
+        <w:t>，则</w:t>
+      </w:r>
+      <m:oMath>
+        <m:sSub>
+          <m:sSubPr>
+            <m:ctrlPr>
+              <w:rPr>
+                <w:rFonts w:ascii="Cambria Math" w:hAnsi="Cambria Math"/>
+              </w:rPr>
+            </m:ctrlPr>
+          </m:sSubPr>
+          <m:e>
+            <m:r>
+              <w:rPr>
+                <w:rFonts w:ascii="Cambria Math" w:hAnsi="Cambria Math"/>
+              </w:rPr>
+              <m:t>X</m:t>
+            </m:r>
+          </m:e>
+          <m:sub>
+            <m:r>
+              <w:rPr>
+                <w:rFonts w:ascii="Cambria Math" w:hAnsi="Cambria Math"/>
+              </w:rPr>
+              <m:t>1</m:t>
+            </m:r>
+          </m:sub>
+        </m:sSub>
+        <m:r>
+          <w:rPr>
+            <w:rFonts w:ascii="Cambria Math" w:hAnsi="Cambria Math" w:hint="eastAsia"/>
+          </w:rPr>
+          <m:t>+</m:t>
+        </m:r>
+        <m:sSub>
+          <m:sSubPr>
+            <m:ctrlPr>
+              <w:rPr>
+                <w:rFonts w:ascii="Cambria Math" w:hAnsi="Cambria Math"/>
+              </w:rPr>
+            </m:ctrlPr>
+          </m:sSubPr>
+          <m:e>
+            <m:r>
+              <w:rPr>
+                <w:rFonts w:ascii="Cambria Math" w:hAnsi="Cambria Math"/>
+              </w:rPr>
+              <m:t>X</m:t>
+            </m:r>
+          </m:e>
+          <m:sub>
+            <m:r>
+              <w:rPr>
+                <w:rFonts w:ascii="Cambria Math" w:hAnsi="Cambria Math" w:hint="eastAsia"/>
+              </w:rPr>
+              <m:t>2</m:t>
+            </m:r>
+          </m:sub>
+        </m:sSub>
+      </m:oMath>
+      <w:r>
+        <w:rPr>
+          <w:rFonts w:hint="eastAsia"/>
+        </w:rPr>
+        <w:t>同样也是二项分布，参数为</w:t>
+      </w:r>
+      <m:oMath>
+        <m:sSub>
+          <m:sSubPr>
+            <m:ctrlPr>
+              <w:rPr>
+                <w:rFonts w:ascii="Cambria Math" w:hAnsi="Cambria Math"/>
+              </w:rPr>
+            </m:ctrlPr>
+          </m:sSubPr>
+          <m:e>
+            <m:r>
+              <w:rPr>
+                <w:rFonts w:ascii="Cambria Math" w:hAnsi="Cambria Math"/>
+              </w:rPr>
+              <m:t>n</m:t>
+            </m:r>
+          </m:e>
+          <m:sub>
+            <m:r>
+              <w:rPr>
+                <w:rFonts w:ascii="Cambria Math" w:hAnsi="Cambria Math" w:hint="eastAsia"/>
+              </w:rPr>
+              <m:t>1</m:t>
+            </m:r>
+          </m:sub>
+        </m:sSub>
+        <m:r>
+          <w:rPr>
+            <w:rFonts w:ascii="Cambria Math" w:hAnsi="Cambria Math" w:hint="eastAsia"/>
+          </w:rPr>
+          <m:t>+</m:t>
+        </m:r>
+        <m:sSub>
+          <m:sSubPr>
+            <m:ctrlPr>
+              <w:rPr>
+                <w:rFonts w:ascii="Cambria Math" w:hAnsi="Cambria Math"/>
+              </w:rPr>
+            </m:ctrlPr>
+          </m:sSubPr>
+          <m:e>
+            <m:r>
+              <w:rPr>
+                <w:rFonts w:ascii="Cambria Math" w:hAnsi="Cambria Math"/>
+              </w:rPr>
+              <m:t>n</m:t>
+            </m:r>
+          </m:e>
+          <m:sub>
+            <m:r>
+              <w:rPr>
+                <w:rFonts w:ascii="Cambria Math" w:hAnsi="Cambria Math" w:hint="eastAsia"/>
+              </w:rPr>
+              <m:t>2</m:t>
+            </m:r>
+          </m:sub>
+        </m:sSub>
+      </m:oMath>
+      <w:r>
+        <w:rPr>
+          <w:rFonts w:hint="eastAsia"/>
+        </w:rPr>
+        <w:t>和</w:t>
+      </w:r>
+      <w:r>
+        <w:rPr>
+          <w:rFonts w:hint="eastAsia"/>
+        </w:rPr>
+        <w:t>p</w:t>
+      </w:r>
+      <w:r>
+        <w:t>.</w:t>
+      </w:r>
+      <w:bookmarkStart w:id="2" w:name="_GoBack"/>
+      <w:bookmarkEnd w:id="2"/>
     </w:p>
     <w:sectPr>
       <w:pgSz w:w="11906" w:h="16838"/>
@@ -53342,7 +56653,7 @@
 </file>
 
 <file path=customXml/itemProps2.xml><?xml version="1.0" encoding="utf-8"?>
-<ds:datastoreItem xmlns:ds="http://schemas.openxmlformats.org/officeDocument/2006/customXml" ds:itemID="{AAC36938-660B-4595-BA55-057943CE7F22}">
+<ds:datastoreItem xmlns:ds="http://schemas.openxmlformats.org/officeDocument/2006/customXml" ds:itemID="{641392B0-B9C0-43E8-892A-DF592C94F965}">
   <ds:schemaRefs>
     <ds:schemaRef ds:uri="http://schemas.openxmlformats.org/officeDocument/2006/bibliography"/>
   </ds:schemaRefs>

</xml_diff>